<commit_message>
implement behaviour 1 2 3
</commit_message>
<xml_diff>
--- a/thiết kế.docx
+++ b/thiết kế.docx
@@ -81,21 +81,28 @@
           <w:szCs w:val="36"/>
         </w:rPr>
         <w:drawing>
-          <wp:inline distT="114300" distB="114300" distL="114300" distR="114300" wp14:anchorId="527D71B2" wp14:editId="317F98E6">
-            <wp:extent cx="3500438" cy="3285926"/>
-            <wp:effectExtent l="0" t="0" r="0" b="0"/>
-            <wp:docPr id="2" name="image2.png"/>
-            <wp:cNvGraphicFramePr/>
+          <wp:inline distT="0" distB="0" distL="0" distR="0" wp14:anchorId="6BCEB28F" wp14:editId="58F87675">
+            <wp:extent cx="3362036" cy="2064921"/>
+            <wp:effectExtent l="0" t="0" r="3810" b="5715"/>
+            <wp:docPr id="3" name="Picture 3"/>
+            <wp:cNvGraphicFramePr>
+              <a:graphicFrameLocks xmlns:a="http://schemas.openxmlformats.org/drawingml/2006/main" noChangeAspect="1"/>
+            </wp:cNvGraphicFramePr>
             <a:graphic xmlns:a="http://schemas.openxmlformats.org/drawingml/2006/main">
               <a:graphicData uri="http://schemas.openxmlformats.org/drawingml/2006/picture">
                 <pic:pic xmlns:pic="http://schemas.openxmlformats.org/drawingml/2006/picture">
                   <pic:nvPicPr>
-                    <pic:cNvPr id="0" name="image2.png"/>
-                    <pic:cNvPicPr preferRelativeResize="0"/>
+                    <pic:cNvPr id="3" name="Screen Shot 2020-05-19 at 16.04.21.png"/>
+                    <pic:cNvPicPr/>
                   </pic:nvPicPr>
                   <pic:blipFill>
-                    <a:blip r:embed="rId9"/>
-                    <a:srcRect/>
+                    <a:blip r:embed="rId9" cstate="print">
+                      <a:extLst>
+                        <a:ext uri="{28A0092B-C50C-407E-A947-70E740481C1C}">
+                          <a14:useLocalDpi xmlns:a14="http://schemas.microsoft.com/office/drawing/2010/main" val="0"/>
+                        </a:ext>
+                      </a:extLst>
+                    </a:blip>
                     <a:stretch>
                       <a:fillRect/>
                     </a:stretch>
@@ -103,12 +110,11 @@
                   <pic:spPr>
                     <a:xfrm>
                       <a:off x="0" y="0"/>
-                      <a:ext cx="3500438" cy="3285926"/>
+                      <a:ext cx="3480060" cy="2137410"/>
                     </a:xfrm>
                     <a:prstGeom prst="rect">
                       <a:avLst/>
                     </a:prstGeom>
-                    <a:ln/>
                   </pic:spPr>
                 </pic:pic>
               </a:graphicData>
@@ -133,8 +139,8 @@
     <w:tbl>
       <w:tblPr>
         <w:tblStyle w:val="a"/>
-        <w:tblW w:w="9465" w:type="dxa"/>
-        <w:tblInd w:w="340" w:type="dxa"/>
+        <w:tblW w:w="11190" w:type="dxa"/>
+        <w:tblInd w:w="-752" w:type="dxa"/>
         <w:tblBorders>
           <w:top w:val="single" w:sz="8" w:space="0" w:color="000000"/>
           <w:left w:val="single" w:sz="8" w:space="0" w:color="000000"/>
@@ -147,9 +153,10 @@
         <w:tblLook w:val="0600" w:firstRow="0" w:lastRow="0" w:firstColumn="0" w:lastColumn="0" w:noHBand="1" w:noVBand="1"/>
       </w:tblPr>
       <w:tblGrid>
-        <w:gridCol w:w="1425"/>
-        <w:gridCol w:w="480"/>
-        <w:gridCol w:w="5835"/>
+        <w:gridCol w:w="1168"/>
+        <w:gridCol w:w="737"/>
+        <w:gridCol w:w="5216"/>
+        <w:gridCol w:w="2344"/>
         <w:gridCol w:w="1725"/>
       </w:tblGrid>
       <w:tr>
@@ -158,7 +165,7 @@
         </w:trPr>
         <w:tc>
           <w:tcPr>
-            <w:tcW w:w="1425" w:type="dxa"/>
+            <w:tcW w:w="1168" w:type="dxa"/>
             <w:shd w:val="clear" w:color="auto" w:fill="auto"/>
             <w:tcMar>
               <w:top w:w="100" w:type="dxa"/>
@@ -171,7 +178,7 @@
         </w:tc>
         <w:tc>
           <w:tcPr>
-            <w:tcW w:w="480" w:type="dxa"/>
+            <w:tcW w:w="737" w:type="dxa"/>
             <w:shd w:val="clear" w:color="auto" w:fill="auto"/>
             <w:tcMar>
               <w:top w:w="100" w:type="dxa"/>
@@ -188,7 +195,7 @@
         </w:tc>
         <w:tc>
           <w:tcPr>
-            <w:tcW w:w="5835" w:type="dxa"/>
+            <w:tcW w:w="5216" w:type="dxa"/>
             <w:shd w:val="clear" w:color="auto" w:fill="auto"/>
             <w:tcMar>
               <w:top w:w="100" w:type="dxa"/>
@@ -217,7 +224,7 @@
         </w:tc>
         <w:tc>
           <w:tcPr>
-            <w:tcW w:w="1725" w:type="dxa"/>
+            <w:tcW w:w="2344" w:type="dxa"/>
             <w:shd w:val="clear" w:color="auto" w:fill="auto"/>
             <w:tcMar>
               <w:top w:w="100" w:type="dxa"/>
@@ -228,10 +235,23 @@
           </w:tcPr>
           <w:p>
             <w:pPr>
+              <w:ind w:left="360"/>
+            </w:pPr>
+            <w:r>
+              <w:t>model</w:t>
+            </w:r>
+          </w:p>
+        </w:tc>
+        <w:tc>
+          <w:tcPr>
+            <w:tcW w:w="1725" w:type="dxa"/>
+          </w:tcPr>
+          <w:p>
+            <w:pPr>
               <w:ind w:left="720" w:hanging="360"/>
             </w:pPr>
             <w:r>
-              <w:t>Status</w:t>
+              <w:t>Animation</w:t>
             </w:r>
           </w:p>
         </w:tc>
@@ -242,7 +262,7 @@
         </w:trPr>
         <w:tc>
           <w:tcPr>
-            <w:tcW w:w="1425" w:type="dxa"/>
+            <w:tcW w:w="1168" w:type="dxa"/>
             <w:vMerge w:val="restart"/>
             <w:shd w:val="clear" w:color="auto" w:fill="auto"/>
             <w:tcMar>
@@ -260,7 +280,7 @@
         </w:tc>
         <w:tc>
           <w:tcPr>
-            <w:tcW w:w="480" w:type="dxa"/>
+            <w:tcW w:w="737" w:type="dxa"/>
             <w:shd w:val="clear" w:color="auto" w:fill="auto"/>
             <w:tcMar>
               <w:top w:w="100" w:type="dxa"/>
@@ -277,7 +297,7 @@
         </w:tc>
         <w:tc>
           <w:tcPr>
-            <w:tcW w:w="5835" w:type="dxa"/>
+            <w:tcW w:w="5216" w:type="dxa"/>
             <w:shd w:val="clear" w:color="auto" w:fill="auto"/>
             <w:tcMar>
               <w:top w:w="100" w:type="dxa"/>
@@ -307,7 +327,7 @@
         </w:tc>
         <w:tc>
           <w:tcPr>
-            <w:tcW w:w="1725" w:type="dxa"/>
+            <w:tcW w:w="2344" w:type="dxa"/>
             <w:shd w:val="clear" w:color="auto" w:fill="auto"/>
             <w:tcMar>
               <w:top w:w="100" w:type="dxa"/>
@@ -321,8 +341,24 @@
               <w:ind w:left="720" w:hanging="360"/>
             </w:pPr>
             <w:r>
-              <w:t>In progress</w:t>
+              <w:t>Done (except customized field direction</w:t>
             </w:r>
+            <w:r>
+              <w:t xml:space="preserve"> and strength</w:t>
+            </w:r>
+            <w:r>
+              <w:t>)</w:t>
+            </w:r>
+          </w:p>
+        </w:tc>
+        <w:tc>
+          <w:tcPr>
+            <w:tcW w:w="1725" w:type="dxa"/>
+          </w:tcPr>
+          <w:p>
+            <w:pPr>
+              <w:ind w:left="720" w:hanging="360"/>
+            </w:pPr>
           </w:p>
         </w:tc>
       </w:tr>
@@ -332,7 +368,7 @@
         </w:trPr>
         <w:tc>
           <w:tcPr>
-            <w:tcW w:w="1425" w:type="dxa"/>
+            <w:tcW w:w="1168" w:type="dxa"/>
             <w:vMerge/>
             <w:shd w:val="clear" w:color="auto" w:fill="auto"/>
             <w:tcMar>
@@ -350,7 +386,7 @@
         </w:tc>
         <w:tc>
           <w:tcPr>
-            <w:tcW w:w="480" w:type="dxa"/>
+            <w:tcW w:w="737" w:type="dxa"/>
             <w:shd w:val="clear" w:color="auto" w:fill="auto"/>
             <w:tcMar>
               <w:top w:w="100" w:type="dxa"/>
@@ -367,7 +403,7 @@
         </w:tc>
         <w:tc>
           <w:tcPr>
-            <w:tcW w:w="5835" w:type="dxa"/>
+            <w:tcW w:w="5216" w:type="dxa"/>
             <w:shd w:val="clear" w:color="auto" w:fill="auto"/>
             <w:tcMar>
               <w:top w:w="100" w:type="dxa"/>
@@ -384,7 +420,7 @@
         </w:tc>
         <w:tc>
           <w:tcPr>
-            <w:tcW w:w="1725" w:type="dxa"/>
+            <w:tcW w:w="2344" w:type="dxa"/>
             <w:shd w:val="clear" w:color="auto" w:fill="auto"/>
             <w:tcMar>
               <w:top w:w="100" w:type="dxa"/>
@@ -398,8 +434,30 @@
               <w:ind w:left="720" w:hanging="360"/>
             </w:pPr>
             <w:r>
-              <w:t>In progress</w:t>
+              <w:t xml:space="preserve">Done </w:t>
             </w:r>
+            <w:r>
+              <w:t>(except customized field direction</w:t>
+            </w:r>
+            <w:r>
+              <w:t xml:space="preserve"> </w:t>
+            </w:r>
+            <w:r>
+              <w:t>and strength</w:t>
+            </w:r>
+            <w:r>
+              <w:t>)</w:t>
+            </w:r>
+          </w:p>
+        </w:tc>
+        <w:tc>
+          <w:tcPr>
+            <w:tcW w:w="1725" w:type="dxa"/>
+          </w:tcPr>
+          <w:p>
+            <w:pPr>
+              <w:ind w:left="720" w:hanging="360"/>
+            </w:pPr>
           </w:p>
         </w:tc>
       </w:tr>
@@ -409,7 +467,7 @@
         </w:trPr>
         <w:tc>
           <w:tcPr>
-            <w:tcW w:w="1425" w:type="dxa"/>
+            <w:tcW w:w="1168" w:type="dxa"/>
             <w:vMerge/>
             <w:shd w:val="clear" w:color="auto" w:fill="auto"/>
             <w:tcMar>
@@ -427,7 +485,7 @@
         </w:tc>
         <w:tc>
           <w:tcPr>
-            <w:tcW w:w="480" w:type="dxa"/>
+            <w:tcW w:w="737" w:type="dxa"/>
             <w:shd w:val="clear" w:color="auto" w:fill="auto"/>
             <w:tcMar>
               <w:top w:w="100" w:type="dxa"/>
@@ -444,7 +502,7 @@
         </w:tc>
         <w:tc>
           <w:tcPr>
-            <w:tcW w:w="5835" w:type="dxa"/>
+            <w:tcW w:w="5216" w:type="dxa"/>
             <w:shd w:val="clear" w:color="auto" w:fill="auto"/>
             <w:tcMar>
               <w:top w:w="100" w:type="dxa"/>
@@ -461,7 +519,7 @@
         </w:tc>
         <w:tc>
           <w:tcPr>
-            <w:tcW w:w="1725" w:type="dxa"/>
+            <w:tcW w:w="2344" w:type="dxa"/>
             <w:shd w:val="clear" w:color="auto" w:fill="auto"/>
             <w:tcMar>
               <w:top w:w="100" w:type="dxa"/>
@@ -475,8 +533,30 @@
               <w:ind w:left="720" w:hanging="360"/>
             </w:pPr>
             <w:r>
-              <w:t>In progress</w:t>
+              <w:t xml:space="preserve">Done </w:t>
             </w:r>
+            <w:r>
+              <w:t>(except customized field direction</w:t>
+            </w:r>
+            <w:r>
+              <w:t xml:space="preserve"> </w:t>
+            </w:r>
+            <w:r>
+              <w:t>and strength</w:t>
+            </w:r>
+            <w:r>
+              <w:t>)</w:t>
+            </w:r>
+          </w:p>
+        </w:tc>
+        <w:tc>
+          <w:tcPr>
+            <w:tcW w:w="1725" w:type="dxa"/>
+          </w:tcPr>
+          <w:p>
+            <w:pPr>
+              <w:ind w:left="720" w:hanging="360"/>
+            </w:pPr>
           </w:p>
         </w:tc>
       </w:tr>
@@ -486,7 +566,7 @@
         </w:trPr>
         <w:tc>
           <w:tcPr>
-            <w:tcW w:w="1425" w:type="dxa"/>
+            <w:tcW w:w="1168" w:type="dxa"/>
             <w:shd w:val="clear" w:color="auto" w:fill="auto"/>
             <w:tcMar>
               <w:top w:w="100" w:type="dxa"/>
@@ -503,7 +583,7 @@
         </w:tc>
         <w:tc>
           <w:tcPr>
-            <w:tcW w:w="480" w:type="dxa"/>
+            <w:tcW w:w="737" w:type="dxa"/>
             <w:shd w:val="clear" w:color="auto" w:fill="auto"/>
             <w:tcMar>
               <w:top w:w="100" w:type="dxa"/>
@@ -520,7 +600,7 @@
         </w:tc>
         <w:tc>
           <w:tcPr>
-            <w:tcW w:w="5835" w:type="dxa"/>
+            <w:tcW w:w="5216" w:type="dxa"/>
             <w:shd w:val="clear" w:color="auto" w:fill="auto"/>
             <w:tcMar>
               <w:top w:w="100" w:type="dxa"/>
@@ -545,7 +625,7 @@
         </w:tc>
         <w:tc>
           <w:tcPr>
-            <w:tcW w:w="1725" w:type="dxa"/>
+            <w:tcW w:w="2344" w:type="dxa"/>
             <w:shd w:val="clear" w:color="auto" w:fill="auto"/>
             <w:tcMar>
               <w:top w:w="100" w:type="dxa"/>
@@ -559,8 +639,18 @@
               <w:ind w:left="720" w:hanging="360"/>
             </w:pPr>
             <w:r>
-              <w:t>Not started</w:t>
+              <w:t xml:space="preserve">Not started </w:t>
             </w:r>
+          </w:p>
+        </w:tc>
+        <w:tc>
+          <w:tcPr>
+            <w:tcW w:w="1725" w:type="dxa"/>
+          </w:tcPr>
+          <w:p>
+            <w:pPr>
+              <w:ind w:left="720" w:hanging="360"/>
+            </w:pPr>
           </w:p>
         </w:tc>
       </w:tr>
@@ -570,7 +660,7 @@
         </w:trPr>
         <w:tc>
           <w:tcPr>
-            <w:tcW w:w="1425" w:type="dxa"/>
+            <w:tcW w:w="1168" w:type="dxa"/>
             <w:shd w:val="clear" w:color="auto" w:fill="auto"/>
             <w:tcMar>
               <w:top w:w="100" w:type="dxa"/>
@@ -595,7 +685,7 @@
         </w:tc>
         <w:tc>
           <w:tcPr>
-            <w:tcW w:w="480" w:type="dxa"/>
+            <w:tcW w:w="737" w:type="dxa"/>
             <w:shd w:val="clear" w:color="auto" w:fill="auto"/>
             <w:tcMar>
               <w:top w:w="100" w:type="dxa"/>
@@ -612,7 +702,7 @@
         </w:tc>
         <w:tc>
           <w:tcPr>
-            <w:tcW w:w="5835" w:type="dxa"/>
+            <w:tcW w:w="5216" w:type="dxa"/>
             <w:shd w:val="clear" w:color="auto" w:fill="auto"/>
             <w:tcMar>
               <w:top w:w="100" w:type="dxa"/>
@@ -637,7 +727,7 @@
         </w:tc>
         <w:tc>
           <w:tcPr>
-            <w:tcW w:w="1725" w:type="dxa"/>
+            <w:tcW w:w="2344" w:type="dxa"/>
             <w:shd w:val="clear" w:color="auto" w:fill="auto"/>
             <w:tcMar>
               <w:top w:w="100" w:type="dxa"/>
@@ -655,8 +745,19 @@
             </w:r>
           </w:p>
         </w:tc>
+        <w:tc>
+          <w:tcPr>
+            <w:tcW w:w="1725" w:type="dxa"/>
+          </w:tcPr>
+          <w:p>
+            <w:pPr>
+              <w:ind w:left="720" w:hanging="360"/>
+            </w:pPr>
+          </w:p>
+        </w:tc>
       </w:tr>
     </w:tbl>
+    <w:p/>
     <w:p/>
     <w:p/>
     <w:p/>
@@ -675,6 +776,7 @@
           <w:sz w:val="36"/>
           <w:szCs w:val="36"/>
         </w:rPr>
+        <w:lastRenderedPageBreak/>
         <w:t>TO-DO:</w:t>
       </w:r>
     </w:p>
@@ -686,7 +788,6 @@
         </w:numPr>
       </w:pPr>
       <w:r>
-        <w:lastRenderedPageBreak/>
         <w:t>Visual representations</w:t>
       </w:r>
     </w:p>
@@ -756,13 +857,21 @@
         <w:rPr>
           <w:color w:val="38761D"/>
         </w:rPr>
-        <w:t>/</w:t>
-      </w:r>
+        <w:t xml:space="preserve">//maybe event isn’t the right word here </w:t>
+      </w:r>
+      <w:commentRangeStart w:id="1"/>
       <w:r>
         <w:rPr>
           <w:color w:val="38761D"/>
         </w:rPr>
-        <w:t>/maybe event isn’t the right word here lol</w:t>
+        <w:t>lol</w:t>
+      </w:r>
+      <w:commentRangeEnd w:id="1"/>
+      <w:r>
+        <w:rPr>
+          <w:rStyle w:val="CommentReference"/>
+        </w:rPr>
+        <w:commentReference w:id="1"/>
       </w:r>
     </w:p>
     <w:p>
@@ -945,6 +1054,16 @@
     <w:p>
       <w:pPr>
         <w:ind w:left="720"/>
+      </w:pPr>
+    </w:p>
+    <w:p>
+      <w:pPr>
+        <w:ind w:left="720"/>
+      </w:pPr>
+    </w:p>
+    <w:p>
+      <w:pPr>
+        <w:ind w:left="720"/>
         <w:rPr>
           <w:b/>
           <w:sz w:val="36"/>
@@ -957,6 +1076,7 @@
           <w:sz w:val="36"/>
           <w:szCs w:val="36"/>
         </w:rPr>
+        <w:lastRenderedPageBreak/>
         <w:t>Classes</w:t>
       </w:r>
     </w:p>
@@ -997,7 +1117,6 @@
       </w:pPr>
       <w:proofErr w:type="spellStart"/>
       <w:r>
-        <w:lastRenderedPageBreak/>
         <w:t>crystalWidth</w:t>
       </w:r>
       <w:proofErr w:type="spellEnd"/>
@@ -1230,6 +1349,16 @@
         <w:ind w:left="720" w:hanging="360"/>
       </w:pPr>
     </w:p>
+    <w:p>
+      <w:pPr>
+        <w:ind w:left="720" w:hanging="360"/>
+      </w:pPr>
+    </w:p>
+    <w:p>
+      <w:pPr>
+        <w:ind w:left="720" w:hanging="360"/>
+      </w:pPr>
+    </w:p>
     <w:p/>
     <w:p>
       <w:pPr>
@@ -1239,6 +1368,7 @@
         </w:numPr>
       </w:pPr>
       <w:r>
+        <w:lastRenderedPageBreak/>
         <w:t>Crystal:</w:t>
       </w:r>
     </w:p>
@@ -1249,13 +1379,16 @@
           <w:numId w:val="3"/>
         </w:numPr>
       </w:pPr>
-      <w:proofErr w:type="spellStart"/>
-      <w:r>
-        <w:t>ArrayList</w:t>
-      </w:r>
-      <w:proofErr w:type="spellEnd"/>
-      <w:r>
-        <w:t>&lt;Atom&gt; atoms;</w:t>
+      <w:proofErr w:type="gramStart"/>
+      <w:r>
+        <w:t>Atom[</w:t>
+      </w:r>
+      <w:proofErr w:type="gramEnd"/>
+      <w:r>
+        <w:t>][]</w:t>
+      </w:r>
+      <w:r>
+        <w:t xml:space="preserve"> atoms;</w:t>
       </w:r>
     </w:p>
     <w:p>
@@ -1433,6 +1566,10 @@
         <w:ind w:left="720"/>
       </w:pPr>
     </w:p>
+    <w:p/>
+    <w:p/>
+    <w:p/>
+    <w:p/>
     <w:p/>
     <w:p/>
     <w:p/>
@@ -1444,189 +1581,427 @@
         </w:numPr>
       </w:pPr>
       <w:r>
+        <w:lastRenderedPageBreak/>
         <w:t>(abstract) Atom:</w:t>
       </w:r>
     </w:p>
     <w:p>
       <w:pPr>
+        <w:pStyle w:val="ListParagraph"/>
         <w:numPr>
           <w:ilvl w:val="0"/>
-          <w:numId w:val="4"/>
+          <w:numId w:val="3"/>
         </w:numPr>
       </w:pPr>
-      <w:commentRangeStart w:id="1"/>
+      <w:r>
+        <w:t xml:space="preserve">int </w:t>
+      </w:r>
       <w:proofErr w:type="spellStart"/>
       <w:r>
         <w:t>indexX</w:t>
       </w:r>
       <w:proofErr w:type="spellEnd"/>
       <w:r>
-        <w:t xml:space="preserve"> (value in </w:t>
-      </w:r>
-      <w:proofErr w:type="gramStart"/>
-      <w:r>
-        <w:t>range(</w:t>
-      </w:r>
-      <w:proofErr w:type="gramEnd"/>
-      <w:r>
-        <w:t xml:space="preserve">1, </w:t>
-      </w:r>
-      <w:proofErr w:type="spellStart"/>
-      <w:r>
-        <w:t>Settings.crystalLength</w:t>
-      </w:r>
-      <w:proofErr w:type="spellEnd"/>
-      <w:r>
-        <w:t>))</w:t>
-      </w:r>
-    </w:p>
-    <w:p>
-      <w:pPr>
+        <w:t>;</w:t>
+      </w:r>
+    </w:p>
+    <w:p>
+      <w:pPr>
+        <w:pStyle w:val="ListParagraph"/>
         <w:numPr>
           <w:ilvl w:val="0"/>
-          <w:numId w:val="4"/>
+          <w:numId w:val="3"/>
         </w:numPr>
       </w:pPr>
+      <w:r>
+        <w:t xml:space="preserve">int </w:t>
+      </w:r>
       <w:proofErr w:type="spellStart"/>
       <w:r>
         <w:t>indexY</w:t>
       </w:r>
       <w:proofErr w:type="spellEnd"/>
       <w:r>
-        <w:t xml:space="preserve"> (value in range (1, </w:t>
-      </w:r>
-      <w:proofErr w:type="spellStart"/>
-      <w:r>
-        <w:t>Settings.crystalWidth</w:t>
-      </w:r>
-      <w:proofErr w:type="spellEnd"/>
-      <w:r>
-        <w:t>))</w:t>
-      </w:r>
-      <w:commentRangeEnd w:id="1"/>
-      <w:r>
-        <w:commentReference w:id="1"/>
-      </w:r>
-    </w:p>
-    <w:p>
-      <w:pPr>
-        <w:ind w:left="1440"/>
-      </w:pPr>
-    </w:p>
-    <w:p>
-      <w:pPr>
+        <w:t>;</w:t>
+      </w:r>
+    </w:p>
+    <w:p>
+      <w:pPr>
+        <w:pStyle w:val="ListParagraph"/>
+        <w:numPr>
+          <w:ilvl w:val="0"/>
+          <w:numId w:val="3"/>
+        </w:numPr>
+      </w:pPr>
+      <w:r>
+        <w:t xml:space="preserve">HashMap&lt;String, </w:t>
+      </w:r>
+      <w:proofErr w:type="spellStart"/>
+      <w:r>
+        <w:t>ValenceBandCharge</w:t>
+      </w:r>
+      <w:proofErr w:type="spellEnd"/>
+      <w:r>
+        <w:t xml:space="preserve">&gt; </w:t>
+      </w:r>
+      <w:proofErr w:type="spellStart"/>
+      <w:r>
+        <w:t>valenceCharges</w:t>
+      </w:r>
+      <w:proofErr w:type="spellEnd"/>
+    </w:p>
+    <w:p>
+      <w:pPr>
+        <w:pStyle w:val="ListParagraph"/>
         <w:numPr>
           <w:ilvl w:val="0"/>
           <w:numId w:val="15"/>
         </w:numPr>
+      </w:pPr>
+      <w:r>
+        <w:t xml:space="preserve">protected </w:t>
+      </w:r>
+      <w:proofErr w:type="spellStart"/>
+      <w:r>
+        <w:t>ConductionBandElectron</w:t>
+      </w:r>
+      <w:proofErr w:type="spellEnd"/>
+      <w:r>
+        <w:t xml:space="preserve"> </w:t>
+      </w:r>
+      <w:proofErr w:type="spellStart"/>
+      <w:r>
+        <w:t>conductingE</w:t>
+      </w:r>
+      <w:proofErr w:type="spellEnd"/>
+      <w:r>
+        <w:t xml:space="preserve"> = null;</w:t>
+      </w:r>
+    </w:p>
+    <w:p>
+      <w:pPr>
+        <w:pStyle w:val="ListParagraph"/>
         <w:ind w:left="1440"/>
       </w:pPr>
-      <w:commentRangeStart w:id="2"/>
-      <w:proofErr w:type="spellStart"/>
-      <w:r>
-        <w:t>ValenceBandCharge</w:t>
-      </w:r>
-      <w:proofErr w:type="spellEnd"/>
-      <w:r>
+    </w:p>
+    <w:p>
+      <w:pPr>
+        <w:pStyle w:val="ListParagraph"/>
+        <w:ind w:left="1440"/>
+      </w:pPr>
+      <w:proofErr w:type="spellStart"/>
+      <w:r>
+        <w:t>constr</w:t>
+      </w:r>
+      <w:proofErr w:type="spellEnd"/>
+      <w:r>
+        <w:t>:</w:t>
+      </w:r>
+    </w:p>
+    <w:p>
+      <w:pPr>
+        <w:pStyle w:val="ListParagraph"/>
+        <w:ind w:left="1440"/>
+        <w:rPr>
+          <w:rFonts w:ascii="Menlo" w:hAnsi="Menlo" w:cs="Menlo"/>
+          <w:color w:val="F9FAF4"/>
+          <w:sz w:val="28"/>
+          <w:szCs w:val="28"/>
+          <w:shd w:val="clear" w:color="auto" w:fill="373737"/>
+          <w:lang w:val="en-US"/>
+        </w:rPr>
+      </w:pPr>
+      <w:proofErr w:type="gramStart"/>
+      <w:r>
+        <w:rPr>
+          <w:rFonts w:ascii="Menlo" w:hAnsi="Menlo" w:cs="Menlo"/>
+          <w:color w:val="1EB540"/>
+          <w:sz w:val="28"/>
+          <w:szCs w:val="28"/>
+          <w:shd w:val="clear" w:color="auto" w:fill="373737"/>
+          <w:lang w:val="en-US"/>
+        </w:rPr>
+        <w:t>Atom</w:t>
+      </w:r>
+      <w:r>
+        <w:rPr>
+          <w:rFonts w:ascii="Menlo" w:hAnsi="Menlo" w:cs="Menlo"/>
+          <w:color w:val="F9FAF4"/>
+          <w:sz w:val="28"/>
+          <w:szCs w:val="28"/>
+          <w:shd w:val="clear" w:color="auto" w:fill="373737"/>
+          <w:lang w:val="en-US"/>
+        </w:rPr>
+        <w:t>(</w:t>
+      </w:r>
+      <w:proofErr w:type="gramEnd"/>
+      <w:r>
+        <w:rPr>
+          <w:rFonts w:ascii="Menlo" w:hAnsi="Menlo" w:cs="Menlo"/>
+          <w:color w:val="CC6C1D"/>
+          <w:sz w:val="28"/>
+          <w:szCs w:val="28"/>
+          <w:shd w:val="clear" w:color="auto" w:fill="373737"/>
+          <w:lang w:val="en-US"/>
+        </w:rPr>
+        <w:t>int</w:t>
+      </w:r>
+      <w:r>
+        <w:rPr>
+          <w:rFonts w:ascii="Menlo" w:hAnsi="Menlo" w:cs="Menlo"/>
+          <w:color w:val="D9E8F7"/>
+          <w:sz w:val="28"/>
+          <w:szCs w:val="28"/>
+          <w:shd w:val="clear" w:color="auto" w:fill="373737"/>
+          <w:lang w:val="en-US"/>
+        </w:rPr>
         <w:t xml:space="preserve"> </w:t>
       </w:r>
       <w:proofErr w:type="spellStart"/>
       <w:r>
-        <w:t>valenceChargeUp</w:t>
-      </w:r>
-      <w:proofErr w:type="spellEnd"/>
-      <w:r>
+        <w:rPr>
+          <w:rFonts w:ascii="Menlo" w:hAnsi="Menlo" w:cs="Menlo"/>
+          <w:color w:val="79ABFF"/>
+          <w:sz w:val="28"/>
+          <w:szCs w:val="28"/>
+          <w:shd w:val="clear" w:color="auto" w:fill="373737"/>
+          <w:lang w:val="en-US"/>
+        </w:rPr>
+        <w:t>indexX</w:t>
+      </w:r>
+      <w:proofErr w:type="spellEnd"/>
+      <w:r>
+        <w:rPr>
+          <w:rFonts w:ascii="Menlo" w:hAnsi="Menlo" w:cs="Menlo"/>
+          <w:color w:val="E6E6FA"/>
+          <w:sz w:val="28"/>
+          <w:szCs w:val="28"/>
+          <w:shd w:val="clear" w:color="auto" w:fill="373737"/>
+          <w:lang w:val="en-US"/>
+        </w:rPr>
+        <w:t>,</w:t>
+      </w:r>
+      <w:r>
+        <w:rPr>
+          <w:rFonts w:ascii="Menlo" w:hAnsi="Menlo" w:cs="Menlo"/>
+          <w:color w:val="D9E8F7"/>
+          <w:sz w:val="28"/>
+          <w:szCs w:val="28"/>
+          <w:shd w:val="clear" w:color="auto" w:fill="373737"/>
+          <w:lang w:val="en-US"/>
+        </w:rPr>
         <w:t xml:space="preserve"> </w:t>
       </w:r>
-    </w:p>
-    <w:p>
-      <w:pPr>
-        <w:numPr>
-          <w:ilvl w:val="0"/>
-          <w:numId w:val="15"/>
-        </w:numPr>
+      <w:r>
+        <w:rPr>
+          <w:rFonts w:ascii="Menlo" w:hAnsi="Menlo" w:cs="Menlo"/>
+          <w:color w:val="CC6C1D"/>
+          <w:sz w:val="28"/>
+          <w:szCs w:val="28"/>
+          <w:shd w:val="clear" w:color="auto" w:fill="373737"/>
+          <w:lang w:val="en-US"/>
+        </w:rPr>
+        <w:t>int</w:t>
+      </w:r>
+      <w:r>
+        <w:rPr>
+          <w:rFonts w:ascii="Menlo" w:hAnsi="Menlo" w:cs="Menlo"/>
+          <w:color w:val="D9E8F7"/>
+          <w:sz w:val="28"/>
+          <w:szCs w:val="28"/>
+          <w:shd w:val="clear" w:color="auto" w:fill="373737"/>
+          <w:lang w:val="en-US"/>
+        </w:rPr>
+        <w:t xml:space="preserve"> </w:t>
+      </w:r>
+      <w:proofErr w:type="spellStart"/>
+      <w:r>
+        <w:rPr>
+          <w:rFonts w:ascii="Menlo" w:hAnsi="Menlo" w:cs="Menlo"/>
+          <w:color w:val="79ABFF"/>
+          <w:sz w:val="28"/>
+          <w:szCs w:val="28"/>
+          <w:shd w:val="clear" w:color="auto" w:fill="373737"/>
+          <w:lang w:val="en-US"/>
+        </w:rPr>
+        <w:t>indexY</w:t>
+      </w:r>
+      <w:proofErr w:type="spellEnd"/>
+      <w:r>
+        <w:rPr>
+          <w:rFonts w:ascii="Menlo" w:hAnsi="Menlo" w:cs="Menlo"/>
+          <w:color w:val="F9FAF4"/>
+          <w:sz w:val="28"/>
+          <w:szCs w:val="28"/>
+          <w:shd w:val="clear" w:color="auto" w:fill="373737"/>
+          <w:lang w:val="en-US"/>
+        </w:rPr>
+        <w:t>)</w:t>
+      </w:r>
+    </w:p>
+    <w:p>
+      <w:pPr>
+        <w:pStyle w:val="ListParagraph"/>
         <w:ind w:left="1440"/>
       </w:pPr>
-      <w:proofErr w:type="spellStart"/>
-      <w:r>
-        <w:t>ValenceBandCharge</w:t>
-      </w:r>
-      <w:proofErr w:type="spellEnd"/>
-      <w:r>
+    </w:p>
+    <w:p>
+      <w:pPr>
+        <w:pStyle w:val="ListParagraph"/>
+        <w:ind w:left="1440"/>
+      </w:pPr>
+      <w:r>
+        <w:t>Getters:</w:t>
+      </w:r>
+    </w:p>
+    <w:p>
+      <w:pPr>
+        <w:pStyle w:val="ListParagraph"/>
+        <w:ind w:left="1440"/>
+        <w:rPr>
+          <w:rFonts w:ascii="Menlo" w:hAnsi="Menlo" w:cs="Menlo"/>
+          <w:color w:val="F9FAF4"/>
+          <w:sz w:val="28"/>
+          <w:szCs w:val="28"/>
+          <w:shd w:val="clear" w:color="auto" w:fill="373737"/>
+          <w:lang w:val="en-US"/>
+        </w:rPr>
+      </w:pPr>
+      <w:r>
+        <w:rPr>
+          <w:rFonts w:ascii="Menlo" w:hAnsi="Menlo" w:cs="Menlo"/>
+          <w:color w:val="CC6C1D"/>
+          <w:sz w:val="28"/>
+          <w:szCs w:val="28"/>
+          <w:shd w:val="clear" w:color="auto" w:fill="373737"/>
+          <w:lang w:val="en-US"/>
+        </w:rPr>
+        <w:t>int</w:t>
+      </w:r>
+      <w:r>
+        <w:rPr>
+          <w:rFonts w:ascii="Menlo" w:hAnsi="Menlo" w:cs="Menlo"/>
+          <w:color w:val="D9E8F7"/>
+          <w:sz w:val="28"/>
+          <w:szCs w:val="28"/>
+          <w:shd w:val="clear" w:color="auto" w:fill="373737"/>
+          <w:lang w:val="en-US"/>
+        </w:rPr>
         <w:t xml:space="preserve"> </w:t>
       </w:r>
       <w:proofErr w:type="spellStart"/>
-      <w:r>
-        <w:t>valenceChargeRight</w:t>
-      </w:r>
-      <w:proofErr w:type="spellEnd"/>
-      <w:r>
+      <w:proofErr w:type="gramStart"/>
+      <w:r>
+        <w:rPr>
+          <w:rFonts w:ascii="Menlo" w:hAnsi="Menlo" w:cs="Menlo"/>
+          <w:color w:val="1EB540"/>
+          <w:sz w:val="28"/>
+          <w:szCs w:val="28"/>
+          <w:shd w:val="clear" w:color="auto" w:fill="1B6291"/>
+          <w:lang w:val="en-US"/>
+        </w:rPr>
+        <w:t>getIndexX</w:t>
+      </w:r>
+      <w:proofErr w:type="spellEnd"/>
+      <w:r>
+        <w:rPr>
+          <w:rFonts w:ascii="Menlo" w:hAnsi="Menlo" w:cs="Menlo"/>
+          <w:color w:val="F9FAF4"/>
+          <w:sz w:val="28"/>
+          <w:szCs w:val="28"/>
+          <w:shd w:val="clear" w:color="auto" w:fill="373737"/>
+          <w:lang w:val="en-US"/>
+        </w:rPr>
+        <w:t>(</w:t>
+      </w:r>
+      <w:proofErr w:type="gramEnd"/>
+      <w:r>
+        <w:rPr>
+          <w:rFonts w:ascii="Menlo" w:hAnsi="Menlo" w:cs="Menlo"/>
+          <w:color w:val="F9FAF4"/>
+          <w:sz w:val="28"/>
+          <w:szCs w:val="28"/>
+          <w:shd w:val="clear" w:color="auto" w:fill="373737"/>
+          <w:lang w:val="en-US"/>
+        </w:rPr>
+        <w:t>)</w:t>
+      </w:r>
+    </w:p>
+    <w:p>
+      <w:pPr>
+        <w:pStyle w:val="ListParagraph"/>
+        <w:ind w:left="1440"/>
+      </w:pPr>
+      <w:r>
+        <w:rPr>
+          <w:rFonts w:ascii="Menlo" w:hAnsi="Menlo" w:cs="Menlo"/>
+          <w:color w:val="CC6C1D"/>
+          <w:sz w:val="28"/>
+          <w:szCs w:val="28"/>
+          <w:shd w:val="clear" w:color="auto" w:fill="373737"/>
+          <w:lang w:val="en-US"/>
+        </w:rPr>
+        <w:t>int</w:t>
+      </w:r>
+      <w:r>
+        <w:rPr>
+          <w:rFonts w:ascii="Menlo" w:hAnsi="Menlo" w:cs="Menlo"/>
+          <w:color w:val="D9E8F7"/>
+          <w:sz w:val="28"/>
+          <w:szCs w:val="28"/>
+          <w:shd w:val="clear" w:color="auto" w:fill="373737"/>
+          <w:lang w:val="en-US"/>
+        </w:rPr>
         <w:t xml:space="preserve"> </w:t>
       </w:r>
-    </w:p>
-    <w:p>
-      <w:pPr>
-        <w:numPr>
-          <w:ilvl w:val="0"/>
-          <w:numId w:val="15"/>
-        </w:numPr>
-        <w:ind w:left="1440"/>
-      </w:pPr>
-      <w:proofErr w:type="spellStart"/>
-      <w:r>
-        <w:t>ValenceBandCharge</w:t>
-      </w:r>
-      <w:proofErr w:type="spellEnd"/>
-      <w:r>
-        <w:t xml:space="preserve"> </w:t>
-      </w:r>
-      <w:proofErr w:type="spellStart"/>
-      <w:r>
-        <w:t>valenceChargeDown</w:t>
-      </w:r>
-      <w:proofErr w:type="spellEnd"/>
-      <w:r>
-        <w:t xml:space="preserve"> </w:t>
-      </w:r>
-      <w:commentRangeStart w:id="3"/>
-    </w:p>
-    <w:commentRangeEnd w:id="3"/>
-    <w:p>
-      <w:pPr>
-        <w:numPr>
-          <w:ilvl w:val="0"/>
-          <w:numId w:val="15"/>
-        </w:numPr>
-        <w:ind w:left="1440"/>
-      </w:pPr>
-      <w:r>
-        <w:commentReference w:id="3"/>
-      </w:r>
-      <w:proofErr w:type="spellStart"/>
-      <w:r>
-        <w:t>ValenceBandCharge</w:t>
-      </w:r>
-      <w:proofErr w:type="spellEnd"/>
-      <w:r>
-        <w:t xml:space="preserve"> </w:t>
-      </w:r>
-      <w:proofErr w:type="spellStart"/>
-      <w:r>
-        <w:t>valenceChargeLeft</w:t>
-      </w:r>
-      <w:proofErr w:type="spellEnd"/>
-      <w:r>
-        <w:t xml:space="preserve"> </w:t>
-      </w:r>
-      <w:commentRangeEnd w:id="2"/>
-      <w:r>
-        <w:commentReference w:id="2"/>
-      </w:r>
-    </w:p>
-    <w:p>
-      <w:pPr>
-        <w:ind w:left="720"/>
-      </w:pPr>
+      <w:proofErr w:type="spellStart"/>
+      <w:proofErr w:type="gramStart"/>
+      <w:r>
+        <w:rPr>
+          <w:rFonts w:ascii="Menlo" w:hAnsi="Menlo" w:cs="Menlo"/>
+          <w:color w:val="1EB540"/>
+          <w:sz w:val="28"/>
+          <w:szCs w:val="28"/>
+          <w:shd w:val="clear" w:color="auto" w:fill="1B6291"/>
+          <w:lang w:val="en-US"/>
+        </w:rPr>
+        <w:t>getIndex</w:t>
+      </w:r>
+      <w:r>
+        <w:rPr>
+          <w:rFonts w:ascii="Menlo" w:hAnsi="Menlo" w:cs="Menlo"/>
+          <w:color w:val="1EB540"/>
+          <w:sz w:val="28"/>
+          <w:szCs w:val="28"/>
+          <w:shd w:val="clear" w:color="auto" w:fill="1B6291"/>
+          <w:lang w:val="en-US"/>
+        </w:rPr>
+        <w:t>Y</w:t>
+      </w:r>
+      <w:proofErr w:type="spellEnd"/>
+      <w:r>
+        <w:rPr>
+          <w:rFonts w:ascii="Menlo" w:hAnsi="Menlo" w:cs="Menlo"/>
+          <w:color w:val="F9FAF4"/>
+          <w:sz w:val="28"/>
+          <w:szCs w:val="28"/>
+          <w:shd w:val="clear" w:color="auto" w:fill="373737"/>
+          <w:lang w:val="en-US"/>
+        </w:rPr>
+        <w:t>(</w:t>
+      </w:r>
+      <w:proofErr w:type="gramEnd"/>
+      <w:r>
+        <w:rPr>
+          <w:rFonts w:ascii="Menlo" w:hAnsi="Menlo" w:cs="Menlo"/>
+          <w:color w:val="F9FAF4"/>
+          <w:sz w:val="28"/>
+          <w:szCs w:val="28"/>
+          <w:shd w:val="clear" w:color="auto" w:fill="373737"/>
+          <w:lang w:val="en-US"/>
+        </w:rPr>
+        <w:t>)</w:t>
+      </w:r>
     </w:p>
     <w:p>
       <w:pPr>
@@ -1635,7 +2010,7 @@
           <w:numId w:val="7"/>
         </w:numPr>
       </w:pPr>
-      <w:commentRangeStart w:id="4"/>
+      <w:commentRangeStart w:id="2"/>
       <w:proofErr w:type="spellStart"/>
       <w:proofErr w:type="gramStart"/>
       <w:r>
@@ -1660,7 +2035,6 @@
       <w:proofErr w:type="spellStart"/>
       <w:proofErr w:type="gramStart"/>
       <w:r>
-        <w:lastRenderedPageBreak/>
         <w:t>getNearbyAtomsRight</w:t>
       </w:r>
       <w:proofErr w:type="spellEnd"/>
@@ -1729,9 +2103,9 @@
       <w:r>
         <w:t xml:space="preserve">) returns Atom: </w:t>
       </w:r>
-      <w:commentRangeEnd w:id="4"/>
-      <w:r>
-        <w:commentReference w:id="4"/>
+      <w:commentRangeEnd w:id="2"/>
+      <w:r>
+        <w:commentReference w:id="2"/>
       </w:r>
       <w:r>
         <w:t xml:space="preserve">  </w:t>
@@ -1749,7 +2123,7 @@
           <w:numId w:val="7"/>
         </w:numPr>
       </w:pPr>
-      <w:commentRangeStart w:id="5"/>
+      <w:commentRangeStart w:id="3"/>
       <w:proofErr w:type="spellStart"/>
       <w:proofErr w:type="gramStart"/>
       <w:r>
@@ -1848,10 +2222,10 @@
       <w:r>
         <w:t>ValenceBandCharge</w:t>
       </w:r>
-      <w:commentRangeEnd w:id="5"/>
-      <w:proofErr w:type="spellEnd"/>
-      <w:r>
-        <w:commentReference w:id="5"/>
+      <w:commentRangeEnd w:id="3"/>
+      <w:proofErr w:type="spellEnd"/>
+      <w:r>
+        <w:commentReference w:id="3"/>
       </w:r>
     </w:p>
     <w:p>
@@ -1900,7 +2274,7 @@
           <w:numId w:val="1"/>
         </w:numPr>
       </w:pPr>
-      <w:commentRangeStart w:id="6"/>
+      <w:commentRangeStart w:id="4"/>
       <w:proofErr w:type="spellStart"/>
       <w:proofErr w:type="gramStart"/>
       <w:r>
@@ -1936,10 +2310,7 @@
         <w:ind w:left="1440"/>
       </w:pPr>
       <w:r>
-        <w:t xml:space="preserve">// if there is a </w:t>
-      </w:r>
-      <w:r>
-        <w:t>hole(hole</w:t>
+        <w:t>// if there is a hole(hole</w:t>
       </w:r>
       <w:proofErr w:type="gramStart"/>
       <w:r>
@@ -2065,28 +2436,28 @@
       <w:r>
         <w:t>this.</w:t>
       </w:r>
-      <w:commentRangeStart w:id="7"/>
+      <w:commentRangeStart w:id="5"/>
       <w:r>
         <w:t>getNearbyAtomsUp</w:t>
       </w:r>
-      <w:commentRangeEnd w:id="7"/>
+      <w:commentRangeEnd w:id="5"/>
       <w:proofErr w:type="spellEnd"/>
       <w:proofErr w:type="gramEnd"/>
       <w:r>
-        <w:commentReference w:id="7"/>
+        <w:commentReference w:id="5"/>
       </w:r>
       <w:r>
         <w:t>().</w:t>
       </w:r>
-      <w:commentRangeStart w:id="8"/>
+      <w:commentRangeStart w:id="6"/>
       <w:proofErr w:type="spellStart"/>
       <w:r>
         <w:t>getValenceChargeDown</w:t>
       </w:r>
-      <w:commentRangeEnd w:id="8"/>
-      <w:proofErr w:type="spellEnd"/>
-      <w:r>
-        <w:commentReference w:id="8"/>
+      <w:commentRangeEnd w:id="6"/>
+      <w:proofErr w:type="spellEnd"/>
+      <w:r>
+        <w:commentReference w:id="6"/>
       </w:r>
       <w:r>
         <w:t>()</w:t>
@@ -2134,13 +2505,13 @@
       <w:r>
         <w:t xml:space="preserve">// choose the electron with the smallest </w:t>
       </w:r>
-      <w:commentRangeStart w:id="9"/>
+      <w:commentRangeStart w:id="7"/>
       <w:r>
         <w:t>angle</w:t>
       </w:r>
-      <w:commentRangeEnd w:id="9"/>
-      <w:r>
-        <w:commentReference w:id="9"/>
+      <w:commentRangeEnd w:id="7"/>
+      <w:r>
+        <w:commentReference w:id="7"/>
       </w:r>
       <w:r>
         <w:t>…(e)</w:t>
@@ -2195,10 +2566,10 @@
       <w:r>
         <w:t>e.move</w:t>
       </w:r>
-      <w:commentRangeEnd w:id="6"/>
-      <w:proofErr w:type="spellEnd"/>
-      <w:r>
-        <w:commentReference w:id="6"/>
+      <w:commentRangeEnd w:id="4"/>
+      <w:proofErr w:type="spellEnd"/>
+      <w:r>
+        <w:commentReference w:id="4"/>
       </w:r>
     </w:p>
     <w:p>
@@ -2208,7 +2579,7 @@
           <w:numId w:val="14"/>
         </w:numPr>
       </w:pPr>
-      <w:commentRangeStart w:id="10"/>
+      <w:commentRangeStart w:id="8"/>
       <w:proofErr w:type="spellStart"/>
       <w:r>
         <w:t>ConductionBandElectron</w:t>
@@ -2242,9 +2613,9 @@
         </w:rPr>
         <w:t>?</w:t>
       </w:r>
-      <w:commentRangeEnd w:id="10"/>
-      <w:r>
-        <w:commentReference w:id="10"/>
+      <w:commentRangeEnd w:id="8"/>
+      <w:r>
+        <w:commentReference w:id="8"/>
       </w:r>
     </w:p>
     <w:p>
@@ -2262,10 +2633,11 @@
         </w:numPr>
         <w:ind w:left="1440"/>
       </w:pPr>
-      <w:commentRangeStart w:id="11"/>
+      <w:commentRangeStart w:id="9"/>
       <w:proofErr w:type="spellStart"/>
       <w:proofErr w:type="gramStart"/>
       <w:r>
+        <w:lastRenderedPageBreak/>
         <w:t>moveInCurrent</w:t>
       </w:r>
       <w:proofErr w:type="spellEnd"/>
@@ -2277,7 +2649,7 @@
         <w:t>){</w:t>
       </w:r>
     </w:p>
-    <w:commentRangeEnd w:id="11"/>
+    <w:commentRangeEnd w:id="9"/>
     <w:p>
       <w:pPr>
         <w:numPr>
@@ -2287,29 +2659,26 @@
         <w:ind w:left="1440"/>
       </w:pPr>
       <w:r>
-        <w:commentReference w:id="11"/>
+        <w:commentReference w:id="9"/>
       </w:r>
       <w:r>
         <w:t>//</w:t>
       </w:r>
-      <w:commentRangeStart w:id="12"/>
+      <w:commentRangeStart w:id="10"/>
       <w:r>
         <w:t xml:space="preserve">get </w:t>
       </w:r>
       <w:proofErr w:type="spellStart"/>
       <w:r>
-        <w:t>Ar</w:t>
-      </w:r>
-      <w:r>
-        <w:t>rayList</w:t>
+        <w:t>ArrayList</w:t>
       </w:r>
       <w:proofErr w:type="spellEnd"/>
       <w:r>
         <w:t xml:space="preserve"> of conducting charges</w:t>
       </w:r>
-      <w:commentRangeEnd w:id="12"/>
-      <w:r>
-        <w:commentReference w:id="12"/>
+      <w:commentRangeEnd w:id="10"/>
+      <w:r>
+        <w:commentReference w:id="10"/>
       </w:r>
     </w:p>
     <w:p>
@@ -2320,7 +2689,7 @@
         </w:numPr>
         <w:ind w:left="1440"/>
       </w:pPr>
-      <w:commentRangeStart w:id="13"/>
+      <w:commentRangeStart w:id="11"/>
       <w:r>
         <w:t>// if there is a free e(e</w:t>
       </w:r>
@@ -2328,12 +2697,12 @@
       <w:r>
         <w:t>){</w:t>
       </w:r>
-      <w:commentRangeEnd w:id="13"/>
+      <w:commentRangeEnd w:id="11"/>
       <w:proofErr w:type="gramEnd"/>
       <w:r>
-        <w:commentReference w:id="13"/>
-      </w:r>
-      <w:commentRangeStart w:id="14"/>
+        <w:commentReference w:id="11"/>
+      </w:r>
+      <w:commentRangeStart w:id="12"/>
     </w:p>
     <w:p>
       <w:pPr>
@@ -2377,13 +2746,13 @@
       <w:r>
         <w:t xml:space="preserve">Case2: V = </w:t>
       </w:r>
-      <w:commentRangeStart w:id="15"/>
+      <w:commentRangeStart w:id="13"/>
       <w:r>
         <w:t>0</w:t>
       </w:r>
-      <w:commentRangeEnd w:id="15"/>
-      <w:r>
-        <w:commentReference w:id="15"/>
+      <w:commentRangeEnd w:id="13"/>
+      <w:r>
+        <w:commentReference w:id="13"/>
       </w:r>
     </w:p>
     <w:p>
@@ -2415,20 +2784,20 @@
       <w:r>
         <w:t xml:space="preserve">Update </w:t>
       </w:r>
+      <w:commentRangeEnd w:id="12"/>
+      <w:r>
+        <w:commentReference w:id="12"/>
+      </w:r>
+      <w:commentRangeStart w:id="14"/>
+      <w:proofErr w:type="spellStart"/>
+      <w:r>
+        <w:t>ConductionBandElectron</w:t>
+      </w:r>
       <w:commentRangeEnd w:id="14"/>
+      <w:proofErr w:type="spellEnd"/>
       <w:r>
         <w:commentReference w:id="14"/>
       </w:r>
-      <w:commentRangeStart w:id="16"/>
-      <w:proofErr w:type="spellStart"/>
-      <w:r>
-        <w:t>ConductionBandElectron</w:t>
-      </w:r>
-      <w:commentRangeEnd w:id="16"/>
-      <w:proofErr w:type="spellEnd"/>
-      <w:r>
-        <w:commentReference w:id="16"/>
-      </w:r>
       <w:r>
         <w:t xml:space="preserve"> of 2 </w:t>
       </w:r>
@@ -2436,7 +2805,7 @@
       <w:r>
         <w:t>atom</w:t>
       </w:r>
-      <w:commentRangeStart w:id="17"/>
+      <w:commentRangeStart w:id="15"/>
       <w:proofErr w:type="gramEnd"/>
     </w:p>
     <w:p>
@@ -2471,20 +2840,20 @@
       <w:r>
         <w:t xml:space="preserve"> = current coordinate + </w:t>
       </w:r>
-      <w:commentRangeStart w:id="18"/>
+      <w:commentRangeStart w:id="16"/>
       <w:r>
         <w:t>v</w:t>
       </w:r>
-      <w:commentRangeEnd w:id="18"/>
-      <w:r>
-        <w:commentReference w:id="18"/>
+      <w:commentRangeEnd w:id="16"/>
+      <w:r>
+        <w:commentReference w:id="16"/>
       </w:r>
       <w:r>
         <w:t>)</w:t>
       </w:r>
-      <w:commentRangeEnd w:id="17"/>
-      <w:r>
-        <w:commentReference w:id="17"/>
+      <w:commentRangeEnd w:id="15"/>
+      <w:r>
+        <w:commentReference w:id="15"/>
       </w:r>
     </w:p>
     <w:p>
@@ -2514,9 +2883,8 @@
       <w:pPr>
         <w:ind w:left="720" w:hanging="360"/>
       </w:pPr>
-      <w:commentRangeStart w:id="19"/>
-      <w:r>
-        <w:lastRenderedPageBreak/>
+      <w:commentRangeStart w:id="17"/>
+      <w:r>
         <w:t xml:space="preserve">2a. </w:t>
       </w:r>
       <w:proofErr w:type="spellStart"/>
@@ -2562,9 +2930,9 @@
       <w:r>
         <w:t xml:space="preserve"> extends Atom:</w:t>
       </w:r>
-      <w:commentRangeEnd w:id="19"/>
-      <w:r>
-        <w:commentReference w:id="19"/>
+      <w:commentRangeEnd w:id="17"/>
+      <w:r>
+        <w:commentReference w:id="17"/>
       </w:r>
     </w:p>
     <w:p>
@@ -2941,7 +3309,6 @@
         <w:ind w:left="720" w:hanging="360"/>
       </w:pPr>
       <w:r>
-        <w:lastRenderedPageBreak/>
         <w:t xml:space="preserve">3a1.ValenceBandElectron extends </w:t>
       </w:r>
       <w:proofErr w:type="spellStart"/>
@@ -2997,13 +3364,7 @@
         <w:rPr>
           <w:color w:val="CCCCCC"/>
         </w:rPr>
-        <w:t>) //no</w:t>
-      </w:r>
-      <w:r>
-        <w:rPr>
-          <w:color w:val="CCCCCC"/>
-        </w:rPr>
-        <w:t>thing</w:t>
+        <w:t>) //nothing</w:t>
       </w:r>
     </w:p>
     <w:p>
@@ -3148,13 +3509,7 @@
           <w:color w:val="D9D9D9"/>
         </w:rPr>
         <w:tab/>
-        <w:t xml:space="preserve">// choose </w:t>
-      </w:r>
-      <w:r>
-        <w:rPr>
-          <w:color w:val="D9D9D9"/>
-        </w:rPr>
-        <w:t>the e that is most aligned with force field</w:t>
+        <w:t>// choose the e that is most aligned with force field</w:t>
       </w:r>
     </w:p>
     <w:p>
@@ -3196,13 +3551,7 @@
           <w:color w:val="D9D9D9"/>
         </w:rPr>
         <w:tab/>
-        <w:t xml:space="preserve">Method 1: bind the content of the Bond class with its visual representation: how to bind the content of the Bond class with its visual representation without making the transition </w:t>
-      </w:r>
-      <w:r>
-        <w:rPr>
-          <w:color w:val="D9D9D9"/>
-        </w:rPr>
-        <w:t>immediately (the goal is to stretch the transition gradually over time, not jump right after the calculation)</w:t>
+        <w:t>Method 1: bind the content of the Bond class with its visual representation: how to bind the content of the Bond class with its visual representation without making the transition immediately (the goal is to stretch the transition gradually over time, not jump right after the calculation)</w:t>
       </w:r>
     </w:p>
     <w:p>
@@ -3245,13 +3594,7 @@
         <w:rPr>
           <w:color w:val="D9D9D9"/>
         </w:rPr>
-        <w:t>) i</w:t>
-      </w:r>
-      <w:r>
-        <w:rPr>
-          <w:color w:val="D9D9D9"/>
-        </w:rPr>
-        <w:t xml:space="preserve">s called </w:t>
+        <w:t xml:space="preserve">) is called </w:t>
       </w:r>
     </w:p>
     <w:p>
@@ -3384,13 +3727,7 @@
         <w:rPr>
           <w:color w:val="D9D9D9"/>
         </w:rPr>
-        <w:t>) run simultaneously, pe</w:t>
-      </w:r>
-      <w:r>
-        <w:rPr>
-          <w:color w:val="D9D9D9"/>
-        </w:rPr>
-        <w:t>rhaps using threads?)</w:t>
+        <w:t>) run simultaneously, perhaps using threads?)</w:t>
       </w:r>
     </w:p>
     <w:p>
@@ -3503,47 +3840,43 @@
           <w:color w:val="B7B7B7"/>
         </w:rPr>
         <w:tab/>
-      </w:r>
+        <w:t xml:space="preserve">First, get nearby electron from the same bond: </w:t>
+      </w:r>
+      <w:proofErr w:type="spellStart"/>
+      <w:proofErr w:type="gramStart"/>
       <w:r>
         <w:rPr>
           <w:color w:val="B7B7B7"/>
         </w:rPr>
-        <w:t xml:space="preserve">First, get nearby electron from the same bond: </w:t>
-      </w:r>
-      <w:proofErr w:type="spellStart"/>
-      <w:proofErr w:type="gramStart"/>
+        <w:t>this.bond</w:t>
+      </w:r>
+      <w:proofErr w:type="gramEnd"/>
       <w:r>
         <w:rPr>
           <w:color w:val="B7B7B7"/>
         </w:rPr>
-        <w:t>this.bond</w:t>
-      </w:r>
-      <w:proofErr w:type="gramEnd"/>
+        <w:t>.getOtherCharge</w:t>
+      </w:r>
+      <w:proofErr w:type="spellEnd"/>
       <w:r>
         <w:rPr>
           <w:color w:val="B7B7B7"/>
         </w:rPr>
-        <w:t>.getOtherCharge</w:t>
-      </w:r>
-      <w:proofErr w:type="spellEnd"/>
-      <w:r>
+        <w:t>()</w:t>
+      </w:r>
+    </w:p>
+    <w:p>
+      <w:pPr>
+        <w:ind w:left="720"/>
         <w:rPr>
           <w:color w:val="B7B7B7"/>
         </w:rPr>
-        <w:t>()</w:t>
-      </w:r>
-    </w:p>
-    <w:p>
-      <w:pPr>
-        <w:ind w:left="720"/>
+      </w:pPr>
+      <w:r>
         <w:rPr>
           <w:color w:val="B7B7B7"/>
         </w:rPr>
-      </w:pPr>
-      <w:r>
-        <w:rPr>
-          <w:color w:val="B7B7B7"/>
-        </w:rPr>
+        <w:lastRenderedPageBreak/>
         <w:tab/>
         <w:t xml:space="preserve">Second, get nearby electrons from </w:t>
       </w:r>
@@ -3703,13 +4036,13 @@
           <w:numId w:val="12"/>
         </w:numPr>
       </w:pPr>
-      <w:commentRangeStart w:id="20"/>
+      <w:commentRangeStart w:id="18"/>
       <w:r>
         <w:t xml:space="preserve">//calculate v = scalar * forcefield </w:t>
       </w:r>
-      <w:commentRangeEnd w:id="20"/>
-      <w:r>
-        <w:commentReference w:id="20"/>
+      <w:commentRangeEnd w:id="18"/>
+      <w:r>
+        <w:commentReference w:id="18"/>
       </w:r>
     </w:p>
     <w:p>
@@ -3784,6 +4117,7 @@
     </w:p>
     <w:p>
       <w:r>
+        <w:lastRenderedPageBreak/>
         <w:t>4a. Start // button, to start and stop simulation</w:t>
       </w:r>
     </w:p>
@@ -3793,7 +4127,7 @@
       </w:r>
     </w:p>
     <w:p>
-      <w:commentRangeStart w:id="21"/>
+      <w:commentRangeStart w:id="19"/>
       <w:r>
         <w:t xml:space="preserve">4c. </w:t>
       </w:r>
@@ -3805,9 +4139,9 @@
       <w:r>
         <w:t xml:space="preserve"> // input or slider, to change external field</w:t>
       </w:r>
-      <w:commentRangeEnd w:id="21"/>
-      <w:r>
-        <w:commentReference w:id="21"/>
+      <w:commentRangeEnd w:id="19"/>
+      <w:r>
+        <w:commentReference w:id="19"/>
       </w:r>
     </w:p>
     <w:p>
@@ -3817,10 +4151,7 @@
     </w:p>
     <w:p>
       <w:r>
-        <w:t>4e. Z</w:t>
-      </w:r>
-      <w:r>
-        <w:t>oom // button or slider, to change view</w:t>
+        <w:t>4e. Zoom // button or slider, to change view</w:t>
       </w:r>
     </w:p>
     <w:p/>
@@ -3878,54 +4209,55 @@
     </w:p>
     <w:p>
       <w:r>
+        <w:lastRenderedPageBreak/>
         <w:t xml:space="preserve">5b. </w:t>
       </w:r>
+      <w:commentRangeStart w:id="20"/>
+      <w:r>
+        <w:t>Graph</w:t>
+      </w:r>
+      <w:commentRangeEnd w:id="20"/>
+      <w:r>
+        <w:commentReference w:id="20"/>
+      </w:r>
+      <w:r>
+        <w:t xml:space="preserve"> // draw graph, maybe have to use </w:t>
+      </w:r>
+      <w:proofErr w:type="spellStart"/>
+      <w:proofErr w:type="gramStart"/>
+      <w:r>
+        <w:t>java.swing</w:t>
+      </w:r>
+      <w:proofErr w:type="spellEnd"/>
+      <w:proofErr w:type="gramEnd"/>
+      <w:r>
+        <w:t xml:space="preserve"> </w:t>
+      </w:r>
+    </w:p>
+    <w:p>
+      <w:r>
+        <w:t xml:space="preserve">5b. (static) </w:t>
+      </w:r>
+      <w:commentRangeStart w:id="21"/>
+      <w:r>
+        <w:t>Circuit</w:t>
+      </w:r>
+      <w:commentRangeEnd w:id="21"/>
+      <w:r>
+        <w:commentReference w:id="21"/>
+      </w:r>
+      <w:r>
+        <w:t xml:space="preserve"> // equivalent circuit</w:t>
+      </w:r>
+    </w:p>
+    <w:p>
       <w:commentRangeStart w:id="22"/>
       <w:r>
-        <w:t>Graph</w:t>
+        <w:t xml:space="preserve">5c. Energy bands: components </w:t>
       </w:r>
       <w:commentRangeEnd w:id="22"/>
       <w:r>
         <w:commentReference w:id="22"/>
-      </w:r>
-      <w:r>
-        <w:t xml:space="preserve"> // draw graph, maybe have to use </w:t>
-      </w:r>
-      <w:proofErr w:type="spellStart"/>
-      <w:proofErr w:type="gramStart"/>
-      <w:r>
-        <w:t>java.swing</w:t>
-      </w:r>
-      <w:proofErr w:type="spellEnd"/>
-      <w:proofErr w:type="gramEnd"/>
-      <w:r>
-        <w:t xml:space="preserve"> </w:t>
-      </w:r>
-    </w:p>
-    <w:p>
-      <w:r>
-        <w:t xml:space="preserve">5b. (static) </w:t>
-      </w:r>
-      <w:commentRangeStart w:id="23"/>
-      <w:r>
-        <w:t>Circuit</w:t>
-      </w:r>
-      <w:commentRangeEnd w:id="23"/>
-      <w:r>
-        <w:commentReference w:id="23"/>
-      </w:r>
-      <w:r>
-        <w:t xml:space="preserve"> // equivalent circuit</w:t>
-      </w:r>
-    </w:p>
-    <w:p>
-      <w:commentRangeStart w:id="24"/>
-      <w:r>
-        <w:t xml:space="preserve">5c. Energy bands: components </w:t>
-      </w:r>
-      <w:commentRangeEnd w:id="24"/>
-      <w:r>
-        <w:commentReference w:id="24"/>
       </w:r>
     </w:p>
     <w:p/>
@@ -3997,6 +4329,7 @@
       <w:proofErr w:type="spellStart"/>
       <w:proofErr w:type="gramStart"/>
       <w:r>
+        <w:lastRenderedPageBreak/>
         <w:t>drawHole</w:t>
       </w:r>
       <w:proofErr w:type="spellEnd"/>
@@ -4089,7 +4422,23 @@
       </w:r>
     </w:p>
   </w:comment>
-  <w:comment w:id="1" w:author="hải trịnh" w:date="2020-05-12T17:55:00Z" w:initials="">
+  <w:comment w:id="1" w:author="TRINH THU HAI 20184255" w:date="2020-05-19T16:59:00Z" w:initials="TTH2">
+    <w:p>
+      <w:pPr>
+        <w:pStyle w:val="CommentText"/>
+      </w:pPr>
+      <w:r>
+        <w:rPr>
+          <w:rStyle w:val="CommentReference"/>
+        </w:rPr>
+        <w:annotationRef/>
+      </w:r>
+      <w:r>
+        <w:t>for the time being, ignore user input events</w:t>
+      </w:r>
+    </w:p>
+  </w:comment>
+  <w:comment w:id="2" w:author="hải trịnh" w:date="2020-05-12T17:57:00Z" w:initials="">
     <w:p>
       <w:pPr>
         <w:widowControl w:val="0"/>
@@ -4109,11 +4458,25 @@
         <w:rPr>
           <w:color w:val="000000"/>
         </w:rPr>
-        <w:t>the indexes of the atom in the crystal</w:t>
+        <w:t xml:space="preserve">use </w:t>
+      </w:r>
+      <w:proofErr w:type="spellStart"/>
+      <w:r>
+        <w:rPr>
+          <w:color w:val="000000"/>
+        </w:rPr>
+        <w:t>indexX</w:t>
+      </w:r>
+      <w:proofErr w:type="spellEnd"/>
+      <w:r>
+        <w:rPr>
+          <w:color w:val="000000"/>
+        </w:rPr>
+        <w:t xml:space="preserve"> &amp; Y to find 4 adjacent atoms</w:t>
       </w:r>
     </w:p>
   </w:comment>
-  <w:comment w:id="3" w:author="hải trịnh" w:date="2020-05-13T02:23:00Z" w:initials="">
+  <w:comment w:id="3" w:author="hải trịnh" w:date="2020-05-12T17:57:00Z" w:initials="">
     <w:p>
       <w:pPr>
         <w:widowControl w:val="0"/>
@@ -4129,151 +4492,15 @@
           <w:color w:val="000000"/>
         </w:rPr>
       </w:pPr>
-      <w:proofErr w:type="spellStart"/>
       <w:r>
         <w:rPr>
           <w:color w:val="000000"/>
         </w:rPr>
-        <w:t>chuy</w:t>
-      </w:r>
-      <w:r>
-        <w:rPr>
-          <w:color w:val="000000"/>
-        </w:rPr>
-        <w:t>ể</w:t>
-      </w:r>
-      <w:r>
-        <w:rPr>
-          <w:color w:val="000000"/>
-        </w:rPr>
-        <w:t>n</w:t>
-      </w:r>
-      <w:proofErr w:type="spellEnd"/>
-      <w:r>
-        <w:rPr>
-          <w:color w:val="000000"/>
-        </w:rPr>
-        <w:t xml:space="preserve"> </w:t>
-      </w:r>
-      <w:proofErr w:type="spellStart"/>
-      <w:r>
-        <w:rPr>
-          <w:color w:val="000000"/>
-        </w:rPr>
-        <w:t>giá</w:t>
-      </w:r>
-      <w:proofErr w:type="spellEnd"/>
-      <w:r>
-        <w:rPr>
-          <w:color w:val="000000"/>
-        </w:rPr>
-        <w:t xml:space="preserve"> </w:t>
-      </w:r>
-      <w:proofErr w:type="spellStart"/>
-      <w:r>
-        <w:rPr>
-          <w:color w:val="000000"/>
-        </w:rPr>
-        <w:t>tr</w:t>
-      </w:r>
-      <w:r>
-        <w:rPr>
-          <w:color w:val="000000"/>
-        </w:rPr>
-        <w:t>ị</w:t>
-      </w:r>
-      <w:proofErr w:type="spellEnd"/>
-      <w:r>
-        <w:rPr>
-          <w:color w:val="000000"/>
-        </w:rPr>
-        <w:t xml:space="preserve"> attribute sang </w:t>
-      </w:r>
-      <w:proofErr w:type="spellStart"/>
-      <w:r>
-        <w:rPr>
-          <w:color w:val="000000"/>
-        </w:rPr>
-        <w:t>boolean</w:t>
-      </w:r>
-      <w:proofErr w:type="spellEnd"/>
-      <w:r>
-        <w:rPr>
-          <w:color w:val="000000"/>
-        </w:rPr>
-        <w:t xml:space="preserve">, </w:t>
-      </w:r>
-      <w:proofErr w:type="spellStart"/>
-      <w:r>
-        <w:rPr>
-          <w:color w:val="000000"/>
-        </w:rPr>
-        <w:t>r</w:t>
-      </w:r>
-      <w:r>
-        <w:rPr>
-          <w:color w:val="000000"/>
-        </w:rPr>
-        <w:t>ồ</w:t>
-      </w:r>
-      <w:r>
-        <w:rPr>
-          <w:color w:val="000000"/>
-        </w:rPr>
-        <w:t>i</w:t>
-      </w:r>
-      <w:proofErr w:type="spellEnd"/>
-      <w:r>
-        <w:rPr>
-          <w:color w:val="000000"/>
-        </w:rPr>
-        <w:t xml:space="preserve"> </w:t>
-      </w:r>
-      <w:proofErr w:type="spellStart"/>
-      <w:r>
-        <w:rPr>
-          <w:color w:val="000000"/>
-        </w:rPr>
-        <w:t>x</w:t>
-      </w:r>
-      <w:r>
-        <w:rPr>
-          <w:color w:val="000000"/>
-        </w:rPr>
-        <w:t>ử</w:t>
-      </w:r>
-      <w:proofErr w:type="spellEnd"/>
-      <w:r>
-        <w:rPr>
-          <w:color w:val="000000"/>
-        </w:rPr>
-        <w:t xml:space="preserve"> </w:t>
-      </w:r>
-      <w:proofErr w:type="spellStart"/>
-      <w:r>
-        <w:rPr>
-          <w:color w:val="000000"/>
-        </w:rPr>
-        <w:t>lý</w:t>
-      </w:r>
-      <w:proofErr w:type="spellEnd"/>
-      <w:r>
-        <w:rPr>
-          <w:color w:val="000000"/>
-        </w:rPr>
-        <w:t xml:space="preserve"> </w:t>
-      </w:r>
-      <w:proofErr w:type="spellStart"/>
-      <w:r>
-        <w:rPr>
-          <w:color w:val="000000"/>
-        </w:rPr>
-        <w:t>khéo</w:t>
-      </w:r>
-      <w:proofErr w:type="spellEnd"/>
+        <w:t>getters for 4 valence charges</w:t>
+      </w:r>
     </w:p>
   </w:comment>
-  <w:comment w:id="2" w:author="hải trịnh" w:date="2020-05-12T17:56:00Z" w:initials="">
+  <w:comment w:id="5" w:author="hải trịnh" w:date="2020-05-12T17:57:00Z" w:initials="">
     <w:p>
       <w:pPr>
         <w:widowControl w:val="0"/>
@@ -4293,25 +4520,25 @@
         <w:rPr>
           <w:color w:val="000000"/>
         </w:rPr>
-        <w:t xml:space="preserve">atoms </w:t>
-      </w:r>
-      <w:proofErr w:type="gramStart"/>
+        <w:t xml:space="preserve">use </w:t>
+      </w:r>
+      <w:proofErr w:type="spellStart"/>
       <w:r>
         <w:rPr>
           <w:color w:val="000000"/>
         </w:rPr>
-        <w:t>contains</w:t>
-      </w:r>
-      <w:proofErr w:type="gramEnd"/>
+        <w:t>indexX</w:t>
+      </w:r>
+      <w:proofErr w:type="spellEnd"/>
       <w:r>
         <w:rPr>
           <w:color w:val="000000"/>
         </w:rPr>
-        <w:t xml:space="preserve"> 4 valence charges</w:t>
+        <w:t xml:space="preserve"> &amp; Y to find 4 adjacent atoms</w:t>
       </w:r>
     </w:p>
   </w:comment>
-  <w:comment w:id="4" w:author="hải trịnh" w:date="2020-05-12T17:57:00Z" w:initials="">
+  <w:comment w:id="6" w:author="hải trịnh" w:date="2020-05-12T17:57:00Z" w:initials="">
     <w:p>
       <w:pPr>
         <w:widowControl w:val="0"/>
@@ -4331,25 +4558,11 @@
         <w:rPr>
           <w:color w:val="000000"/>
         </w:rPr>
-        <w:t xml:space="preserve">use </w:t>
-      </w:r>
-      <w:proofErr w:type="spellStart"/>
-      <w:r>
-        <w:rPr>
-          <w:color w:val="000000"/>
-        </w:rPr>
-        <w:t>indexX</w:t>
-      </w:r>
-      <w:proofErr w:type="spellEnd"/>
-      <w:r>
-        <w:rPr>
-          <w:color w:val="000000"/>
-        </w:rPr>
-        <w:t xml:space="preserve"> &amp; Y to find 4 adjacent atoms</w:t>
+        <w:t>getters for 4 valence charges</w:t>
       </w:r>
     </w:p>
   </w:comment>
-  <w:comment w:id="5" w:author="hải trịnh" w:date="2020-05-12T17:57:00Z" w:initials="">
+  <w:comment w:id="7" w:author="hải trịnh" w:date="2020-05-12T18:15:00Z" w:initials="">
     <w:p>
       <w:pPr>
         <w:widowControl w:val="0"/>
@@ -4369,11 +4582,11 @@
         <w:rPr>
           <w:color w:val="000000"/>
         </w:rPr>
-        <w:t>getters for 4 valence charges</w:t>
+        <w:t>angle being the angle between the hole-e line and the forcefield vector</w:t>
       </w:r>
     </w:p>
   </w:comment>
-  <w:comment w:id="7" w:author="hải trịnh" w:date="2020-05-12T17:57:00Z" w:initials="">
+  <w:comment w:id="4" w:author="hải trịnh" w:date="2020-05-12T18:22:00Z" w:initials="">
     <w:p>
       <w:pPr>
         <w:widowControl w:val="0"/>
@@ -4393,25 +4606,11 @@
         <w:rPr>
           <w:color w:val="000000"/>
         </w:rPr>
-        <w:t xml:space="preserve">use </w:t>
-      </w:r>
-      <w:proofErr w:type="spellStart"/>
-      <w:r>
-        <w:rPr>
-          <w:color w:val="000000"/>
-        </w:rPr>
-        <w:t>indexX</w:t>
-      </w:r>
-      <w:proofErr w:type="spellEnd"/>
-      <w:r>
-        <w:rPr>
-          <w:color w:val="000000"/>
-        </w:rPr>
-        <w:t xml:space="preserve"> &amp; Y to find 4 adjacent atoms</w:t>
+        <w:t>implement behavior 2&amp;3</w:t>
       </w:r>
     </w:p>
   </w:comment>
-  <w:comment w:id="8" w:author="hải trịnh" w:date="2020-05-12T17:57:00Z" w:initials="">
+  <w:comment w:id="8" w:author="hải trịnh" w:date="2020-05-12T18:23:00Z" w:initials="">
     <w:p>
       <w:pPr>
         <w:widowControl w:val="0"/>
@@ -4431,11 +4630,11 @@
         <w:rPr>
           <w:color w:val="000000"/>
         </w:rPr>
-        <w:t>getters for 4 valence charges</w:t>
+        <w:t>not considering animation, not sure how are they different in terms of modeling (may be ionization, maybe the starting state)</w:t>
       </w:r>
     </w:p>
   </w:comment>
-  <w:comment w:id="9" w:author="hải trịnh" w:date="2020-05-12T18:15:00Z" w:initials="">
+  <w:comment w:id="9" w:author="hải trịnh" w:date="2020-05-12T18:30:00Z" w:initials="">
     <w:p>
       <w:pPr>
         <w:widowControl w:val="0"/>
@@ -4455,11 +4654,11 @@
         <w:rPr>
           <w:color w:val="000000"/>
         </w:rPr>
-        <w:t>angle being the angle between the hole-e line and the forcefield vector</w:t>
+        <w:t>implement behavior 1</w:t>
       </w:r>
     </w:p>
   </w:comment>
-  <w:comment w:id="6" w:author="hải trịnh" w:date="2020-05-12T18:22:00Z" w:initials="">
+  <w:comment w:id="10" w:author="hải trịnh" w:date="2020-05-12T18:22:00Z" w:initials="">
     <w:p>
       <w:pPr>
         <w:widowControl w:val="0"/>
@@ -4483,7 +4682,7 @@
       </w:r>
     </w:p>
   </w:comment>
-  <w:comment w:id="10" w:author="hải trịnh" w:date="2020-05-12T18:23:00Z" w:initials="">
+  <w:comment w:id="11" w:author="hải trịnh" w:date="2020-05-12T18:22:00Z" w:initials="">
     <w:p>
       <w:pPr>
         <w:widowControl w:val="0"/>
@@ -4503,11 +4702,11 @@
         <w:rPr>
           <w:color w:val="000000"/>
         </w:rPr>
-        <w:t>not considering animation, not sure how are they different in terms of modeling (may be ionization, maybe the starting state)</w:t>
+        <w:t>implement behavior 2&amp;3</w:t>
       </w:r>
     </w:p>
   </w:comment>
-  <w:comment w:id="11" w:author="hải trịnh" w:date="2020-05-12T18:30:00Z" w:initials="">
+  <w:comment w:id="13" w:author="hải trịnh" w:date="2020-05-13T02:52:00Z" w:initials="">
     <w:p>
       <w:pPr>
         <w:widowControl w:val="0"/>
@@ -4527,11 +4726,11 @@
         <w:rPr>
           <w:color w:val="000000"/>
         </w:rPr>
-        <w:t>implement behavior 1</w:t>
+        <w:t>ignore effect of temperature on v (for now)</w:t>
       </w:r>
     </w:p>
   </w:comment>
-  <w:comment w:id="12" w:author="hải trịnh" w:date="2020-05-12T18:22:00Z" w:initials="">
+  <w:comment w:id="12" w:author="hải trịnh" w:date="2020-05-12T18:30:00Z" w:initials="">
     <w:p>
       <w:pPr>
         <w:widowControl w:val="0"/>
@@ -4551,11 +4750,11 @@
         <w:rPr>
           <w:color w:val="000000"/>
         </w:rPr>
-        <w:t>implement behavior 2&amp;3</w:t>
+        <w:t>implement behavior 1</w:t>
       </w:r>
     </w:p>
   </w:comment>
-  <w:comment w:id="13" w:author="hải trịnh" w:date="2020-05-12T18:22:00Z" w:initials="">
+  <w:comment w:id="14" w:author="hải trịnh" w:date="2020-05-12T18:23:00Z" w:initials="">
     <w:p>
       <w:pPr>
         <w:widowControl w:val="0"/>
@@ -4575,11 +4774,11 @@
         <w:rPr>
           <w:color w:val="000000"/>
         </w:rPr>
-        <w:t>implement behavior 2&amp;3</w:t>
+        <w:t>not considering animation, not sure how are they different in terms of modeling (may be ionization, maybe the starting state)</w:t>
       </w:r>
     </w:p>
   </w:comment>
-  <w:comment w:id="15" w:author="hải trịnh" w:date="2020-05-13T02:52:00Z" w:initials="">
+  <w:comment w:id="16" w:author="hải trịnh" w:date="2020-05-12T18:57:00Z" w:initials="">
     <w:p>
       <w:pPr>
         <w:widowControl w:val="0"/>
@@ -4599,17 +4798,39 @@
         <w:rPr>
           <w:color w:val="000000"/>
         </w:rPr>
-        <w:t xml:space="preserve">ignore effect of temperature </w:t>
-      </w:r>
+        <w:t xml:space="preserve">perhaps conducting e should also move on an atom level, pros: 1. consistency on the implementation level of </w:t>
+      </w:r>
+      <w:proofErr w:type="spellStart"/>
       <w:r>
         <w:rPr>
           <w:color w:val="000000"/>
         </w:rPr>
-        <w:t>on v (for now)</w:t>
+        <w:t>behaviours</w:t>
+      </w:r>
+      <w:proofErr w:type="spellEnd"/>
+      <w:r>
+        <w:rPr>
+          <w:color w:val="000000"/>
+        </w:rPr>
+        <w:t xml:space="preserve"> 2. layout the foundation for easy implementation of </w:t>
+      </w:r>
+      <w:proofErr w:type="spellStart"/>
+      <w:r>
+        <w:rPr>
+          <w:color w:val="000000"/>
+        </w:rPr>
+        <w:t>behaviour</w:t>
+      </w:r>
+      <w:proofErr w:type="spellEnd"/>
+      <w:r>
+        <w:rPr>
+          <w:color w:val="000000"/>
+        </w:rPr>
+        <w:t xml:space="preserve"> 6</w:t>
       </w:r>
     </w:p>
   </w:comment>
-  <w:comment w:id="14" w:author="hải trịnh" w:date="2020-05-12T18:30:00Z" w:initials="">
+  <w:comment w:id="15" w:author="hải trịnh" w:date="2020-05-12T18:30:00Z" w:initials="">
     <w:p>
       <w:pPr>
         <w:widowControl w:val="0"/>
@@ -4633,7 +4854,7 @@
       </w:r>
     </w:p>
   </w:comment>
-  <w:comment w:id="16" w:author="hải trịnh" w:date="2020-05-12T18:23:00Z" w:initials="">
+  <w:comment w:id="17" w:author="hải trịnh" w:date="2020-05-12T18:23:00Z" w:initials="">
     <w:p>
       <w:pPr>
         <w:widowControl w:val="0"/>
@@ -4653,17 +4874,11 @@
         <w:rPr>
           <w:color w:val="000000"/>
         </w:rPr>
-        <w:t xml:space="preserve">not considering animation, not sure how are they different in terms of modeling (may be </w:t>
-      </w:r>
-      <w:r>
-        <w:rPr>
-          <w:color w:val="000000"/>
-        </w:rPr>
-        <w:t>ionization, maybe the starting state)</w:t>
+        <w:t>not considering animation, not sure how are they different in terms of modeling (may be ionization, maybe the starting state)</w:t>
       </w:r>
     </w:p>
   </w:comment>
-  <w:comment w:id="18" w:author="hải trịnh" w:date="2020-05-12T18:57:00Z" w:initials="">
+  <w:comment w:id="18" w:author="hải trịnh" w:date="2020-05-12T18:30:00Z" w:initials="">
     <w:p>
       <w:pPr>
         <w:widowControl w:val="0"/>
@@ -4683,45 +4898,11 @@
         <w:rPr>
           <w:color w:val="000000"/>
         </w:rPr>
-        <w:t>perhaps conducting e should also move on an atom level, pros: 1. consistency on the implementa</w:t>
-      </w:r>
-      <w:r>
-        <w:rPr>
-          <w:color w:val="000000"/>
-        </w:rPr>
-        <w:t xml:space="preserve">tion level of </w:t>
-      </w:r>
-      <w:proofErr w:type="spellStart"/>
-      <w:r>
-        <w:rPr>
-          <w:color w:val="000000"/>
-        </w:rPr>
-        <w:t>behaviours</w:t>
-      </w:r>
-      <w:proofErr w:type="spellEnd"/>
-      <w:r>
-        <w:rPr>
-          <w:color w:val="000000"/>
-        </w:rPr>
-        <w:t xml:space="preserve"> 2. layout the foundation for easy implementation of </w:t>
-      </w:r>
-      <w:proofErr w:type="spellStart"/>
-      <w:r>
-        <w:rPr>
-          <w:color w:val="000000"/>
-        </w:rPr>
-        <w:t>behaviour</w:t>
-      </w:r>
-      <w:proofErr w:type="spellEnd"/>
-      <w:r>
-        <w:rPr>
-          <w:color w:val="000000"/>
-        </w:rPr>
-        <w:t xml:space="preserve"> 6</w:t>
+        <w:t>implement behavior 1</w:t>
       </w:r>
     </w:p>
   </w:comment>
-  <w:comment w:id="17" w:author="hải trịnh" w:date="2020-05-12T18:30:00Z" w:initials="">
+  <w:comment w:id="19" w:author="Châu Nguyễn Thị Minh" w:date="2020-05-16T07:04:00Z" w:initials="">
     <w:p>
       <w:pPr>
         <w:widowControl w:val="0"/>
@@ -4741,11 +4922,11 @@
         <w:rPr>
           <w:color w:val="000000"/>
         </w:rPr>
-        <w:t>implement behavior 1</w:t>
+        <w:t>Will consider this later after finish the main functions</w:t>
       </w:r>
     </w:p>
   </w:comment>
-  <w:comment w:id="19" w:author="hải trịnh" w:date="2020-05-12T18:23:00Z" w:initials="">
+  <w:comment w:id="20" w:author="hải trịnh" w:date="2020-05-12T18:33:00Z" w:initials="">
     <w:p>
       <w:pPr>
         <w:widowControl w:val="0"/>
@@ -4765,11 +4946,11 @@
         <w:rPr>
           <w:color w:val="000000"/>
         </w:rPr>
-        <w:t>not considering animation, not sure how are they different in terms of modeling (may be ionization, maybe the starting state)</w:t>
+        <w:t>graph complications: direction of external field considered</w:t>
       </w:r>
     </w:p>
   </w:comment>
-  <w:comment w:id="20" w:author="hải trịnh" w:date="2020-05-12T18:30:00Z" w:initials="">
+  <w:comment w:id="21" w:author="hải trịnh" w:date="2020-05-12T18:34:00Z" w:initials="">
     <w:p>
       <w:pPr>
         <w:widowControl w:val="0"/>
@@ -4789,11 +4970,11 @@
         <w:rPr>
           <w:color w:val="000000"/>
         </w:rPr>
-        <w:t>implement behavior 1</w:t>
+        <w:t>?</w:t>
       </w:r>
     </w:p>
   </w:comment>
-  <w:comment w:id="21" w:author="Châu Nguyễn Thị Minh" w:date="2020-05-16T07:04:00Z" w:initials="">
+  <w:comment w:id="22" w:author="hải trịnh" w:date="2020-05-12T18:35:00Z" w:initials="">
     <w:p>
       <w:pPr>
         <w:widowControl w:val="0"/>
@@ -4813,78 +4994,6 @@
         <w:rPr>
           <w:color w:val="000000"/>
         </w:rPr>
-        <w:t>Will consider this later after finish the main functions</w:t>
-      </w:r>
-    </w:p>
-  </w:comment>
-  <w:comment w:id="22" w:author="hải trịnh" w:date="2020-05-12T18:33:00Z" w:initials="">
-    <w:p>
-      <w:pPr>
-        <w:widowControl w:val="0"/>
-        <w:pBdr>
-          <w:top w:val="nil"/>
-          <w:left w:val="nil"/>
-          <w:bottom w:val="nil"/>
-          <w:right w:val="nil"/>
-          <w:between w:val="nil"/>
-        </w:pBdr>
-        <w:spacing w:line="240" w:lineRule="auto"/>
-        <w:rPr>
-          <w:color w:val="000000"/>
-        </w:rPr>
-      </w:pPr>
-      <w:r>
-        <w:rPr>
-          <w:color w:val="000000"/>
-        </w:rPr>
-        <w:t>graph complications: direction of external field considered</w:t>
-      </w:r>
-    </w:p>
-  </w:comment>
-  <w:comment w:id="23" w:author="hải trịnh" w:date="2020-05-12T18:34:00Z" w:initials="">
-    <w:p>
-      <w:pPr>
-        <w:widowControl w:val="0"/>
-        <w:pBdr>
-          <w:top w:val="nil"/>
-          <w:left w:val="nil"/>
-          <w:bottom w:val="nil"/>
-          <w:right w:val="nil"/>
-          <w:between w:val="nil"/>
-        </w:pBdr>
-        <w:spacing w:line="240" w:lineRule="auto"/>
-        <w:rPr>
-          <w:color w:val="000000"/>
-        </w:rPr>
-      </w:pPr>
-      <w:r>
-        <w:rPr>
-          <w:color w:val="000000"/>
-        </w:rPr>
-        <w:t>?</w:t>
-      </w:r>
-    </w:p>
-  </w:comment>
-  <w:comment w:id="24" w:author="hải trịnh" w:date="2020-05-12T18:35:00Z" w:initials="">
-    <w:p>
-      <w:pPr>
-        <w:widowControl w:val="0"/>
-        <w:pBdr>
-          <w:top w:val="nil"/>
-          <w:left w:val="nil"/>
-          <w:bottom w:val="nil"/>
-          <w:right w:val="nil"/>
-          <w:between w:val="nil"/>
-        </w:pBdr>
-        <w:spacing w:line="240" w:lineRule="auto"/>
-        <w:rPr>
-          <w:color w:val="000000"/>
-        </w:rPr>
-      </w:pPr>
-      <w:r>
-        <w:rPr>
-          <w:color w:val="000000"/>
-        </w:rPr>
         <w:t>an after feature, not needed</w:t>
       </w:r>
     </w:p>
@@ -4895,9 +5004,7 @@
 <file path=word/commentsExtended.xml><?xml version="1.0" encoding="utf-8"?>
 <w15:commentsEx xmlns:wpc="http://schemas.microsoft.com/office/word/2010/wordprocessingCanvas" xmlns:cx="http://schemas.microsoft.com/office/drawing/2014/chartex" xmlns:cx1="http://schemas.microsoft.com/office/drawing/2015/9/8/chartex" xmlns:cx2="http://schemas.microsoft.com/office/drawing/2015/10/21/chartex" xmlns:cx3="http://schemas.microsoft.com/office/drawing/2016/5/9/chartex" xmlns:cx4="http://schemas.microsoft.com/office/drawing/2016/5/10/chartex" xmlns:cx5="http://schemas.microsoft.com/office/drawing/2016/5/11/chartex" xmlns:cx6="http://schemas.microsoft.com/office/drawing/2016/5/12/chartex" xmlns:cx7="http://schemas.microsoft.com/office/drawing/2016/5/13/chartex" xmlns:cx8="http://schemas.microsoft.com/office/drawing/2016/5/14/chartex" xmlns:mc="http://schemas.openxmlformats.org/markup-compatibility/2006" xmlns:aink="http://schemas.microsoft.com/office/drawing/2016/ink" xmlns:am3d="http://schemas.microsoft.com/office/drawing/2017/model3d" xmlns:o="urn:schemas-microsoft-com:office:office" xmlns:r="http://schemas.openxmlformats.org/officeDocument/2006/relationships" xmlns:m="http://schemas.openxmlformats.org/officeDocument/2006/math" xmlns:v="urn:schemas-microsoft-com:vml" xmlns:wp14="http://schemas.microsoft.com/office/word/2010/wordprocessingDrawing" xmlns:wp="http://schemas.openxmlformats.org/drawingml/2006/wordprocessingDrawing" xmlns:w10="urn:schemas-microsoft-com:office:word" xmlns:w="http://schemas.openxmlformats.org/wordprocessingml/2006/main" xmlns:w14="http://schemas.microsoft.com/office/word/2010/wordml" xmlns:w15="http://schemas.microsoft.com/office/word/2012/wordml" xmlns:w16cex="http://schemas.microsoft.com/office/word/2018/wordml/cex" xmlns:w16cid="http://schemas.microsoft.com/office/word/2016/wordml/cid" xmlns:w16="http://schemas.microsoft.com/office/word/2018/wordml" xmlns:w16se="http://schemas.microsoft.com/office/word/2015/wordml/symex" xmlns:wpg="http://schemas.microsoft.com/office/word/2010/wordprocessingGroup" xmlns:wpi="http://schemas.microsoft.com/office/word/2010/wordprocessingInk" xmlns:wne="http://schemas.microsoft.com/office/word/2006/wordml" xmlns:wps="http://schemas.microsoft.com/office/word/2010/wordprocessingShape" mc:Ignorable="w14 w15 w16se w16cid w16 w16cex wp14">
   <w15:commentEx w15:paraId="0719843A" w15:done="0"/>
-  <w15:commentEx w15:paraId="78F26249" w15:done="0"/>
-  <w15:commentEx w15:paraId="05B173B9" w15:done="0"/>
-  <w15:commentEx w15:paraId="03B13496" w15:done="0"/>
+  <w15:commentEx w15:paraId="7B55B237" w15:done="0"/>
   <w15:commentEx w15:paraId="403B10B2" w15:done="0"/>
   <w15:commentEx w15:paraId="34FC4AF7" w15:done="0"/>
   <w15:commentEx w15:paraId="4DD4B873" w15:done="0"/>
@@ -4922,12 +5029,16 @@
 </w15:commentsEx>
 </file>
 
+<file path=word/commentsExtensible.xml><?xml version="1.0" encoding="utf-8"?>
+<w16cex:commentsExtensible xmlns:wpc="http://schemas.microsoft.com/office/word/2010/wordprocessingCanvas" xmlns:cx="http://schemas.microsoft.com/office/drawing/2014/chartex" xmlns:cx1="http://schemas.microsoft.com/office/drawing/2015/9/8/chartex" xmlns:cx2="http://schemas.microsoft.com/office/drawing/2015/10/21/chartex" xmlns:cx3="http://schemas.microsoft.com/office/drawing/2016/5/9/chartex" xmlns:cx4="http://schemas.microsoft.com/office/drawing/2016/5/10/chartex" xmlns:cx5="http://schemas.microsoft.com/office/drawing/2016/5/11/chartex" xmlns:cx6="http://schemas.microsoft.com/office/drawing/2016/5/12/chartex" xmlns:cx7="http://schemas.microsoft.com/office/drawing/2016/5/13/chartex" xmlns:cx8="http://schemas.microsoft.com/office/drawing/2016/5/14/chartex" xmlns:mc="http://schemas.openxmlformats.org/markup-compatibility/2006" xmlns:aink="http://schemas.microsoft.com/office/drawing/2016/ink" xmlns:am3d="http://schemas.microsoft.com/office/drawing/2017/model3d" xmlns:o="urn:schemas-microsoft-com:office:office" xmlns:r="http://schemas.openxmlformats.org/officeDocument/2006/relationships" xmlns:m="http://schemas.openxmlformats.org/officeDocument/2006/math" xmlns:v="urn:schemas-microsoft-com:vml" xmlns:wp14="http://schemas.microsoft.com/office/word/2010/wordprocessingDrawing" xmlns:wp="http://schemas.openxmlformats.org/drawingml/2006/wordprocessingDrawing" xmlns:w10="urn:schemas-microsoft-com:office:word" xmlns:w="http://schemas.openxmlformats.org/wordprocessingml/2006/main" xmlns:w14="http://schemas.microsoft.com/office/word/2010/wordml" xmlns:w15="http://schemas.microsoft.com/office/word/2012/wordml" xmlns:w16cex="http://schemas.microsoft.com/office/word/2018/wordml/cex" xmlns:w16cid="http://schemas.microsoft.com/office/word/2016/wordml/cid" xmlns:w16="http://schemas.microsoft.com/office/word/2018/wordml" xmlns:w16se="http://schemas.microsoft.com/office/word/2015/wordml/symex" xmlns:wpg="http://schemas.microsoft.com/office/word/2010/wordprocessingGroup" xmlns:wpi="http://schemas.microsoft.com/office/word/2010/wordprocessingInk" xmlns:wne="http://schemas.microsoft.com/office/word/2006/wordml" xmlns:wps="http://schemas.microsoft.com/office/word/2010/wordprocessingShape" mc:Ignorable="w14 w15 w16se w16cid w16 w16cex wp14">
+  <w16cex:commentExtensible w16cex:durableId="226E8EE8" w16cex:dateUtc="2020-05-19T09:59:00Z"/>
+</w16cex:commentsExtensible>
+</file>
+
 <file path=word/commentsIds.xml><?xml version="1.0" encoding="utf-8"?>
 <w16cid:commentsIds xmlns:wpc="http://schemas.microsoft.com/office/word/2010/wordprocessingCanvas" xmlns:cx="http://schemas.microsoft.com/office/drawing/2014/chartex" xmlns:cx1="http://schemas.microsoft.com/office/drawing/2015/9/8/chartex" xmlns:cx2="http://schemas.microsoft.com/office/drawing/2015/10/21/chartex" xmlns:cx3="http://schemas.microsoft.com/office/drawing/2016/5/9/chartex" xmlns:cx4="http://schemas.microsoft.com/office/drawing/2016/5/10/chartex" xmlns:cx5="http://schemas.microsoft.com/office/drawing/2016/5/11/chartex" xmlns:cx6="http://schemas.microsoft.com/office/drawing/2016/5/12/chartex" xmlns:cx7="http://schemas.microsoft.com/office/drawing/2016/5/13/chartex" xmlns:cx8="http://schemas.microsoft.com/office/drawing/2016/5/14/chartex" xmlns:mc="http://schemas.openxmlformats.org/markup-compatibility/2006" xmlns:aink="http://schemas.microsoft.com/office/drawing/2016/ink" xmlns:am3d="http://schemas.microsoft.com/office/drawing/2017/model3d" xmlns:o="urn:schemas-microsoft-com:office:office" xmlns:r="http://schemas.openxmlformats.org/officeDocument/2006/relationships" xmlns:m="http://schemas.openxmlformats.org/officeDocument/2006/math" xmlns:v="urn:schemas-microsoft-com:vml" xmlns:wp14="http://schemas.microsoft.com/office/word/2010/wordprocessingDrawing" xmlns:wp="http://schemas.openxmlformats.org/drawingml/2006/wordprocessingDrawing" xmlns:w10="urn:schemas-microsoft-com:office:word" xmlns:w="http://schemas.openxmlformats.org/wordprocessingml/2006/main" xmlns:w14="http://schemas.microsoft.com/office/word/2010/wordml" xmlns:w15="http://schemas.microsoft.com/office/word/2012/wordml" xmlns:w16cex="http://schemas.microsoft.com/office/word/2018/wordml/cex" xmlns:w16cid="http://schemas.microsoft.com/office/word/2016/wordml/cid" xmlns:w16="http://schemas.microsoft.com/office/word/2018/wordml" xmlns:w16se="http://schemas.microsoft.com/office/word/2015/wordml/symex" xmlns:wpg="http://schemas.microsoft.com/office/word/2010/wordprocessingGroup" xmlns:wpi="http://schemas.microsoft.com/office/word/2010/wordprocessingInk" xmlns:wne="http://schemas.microsoft.com/office/word/2006/wordml" xmlns:wps="http://schemas.microsoft.com/office/word/2010/wordprocessingShape" mc:Ignorable="w14 w15 w16se w16cid w16 w16cex wp14">
   <w16cid:commentId w16cid:paraId="0719843A" w16cid:durableId="226AEECF"/>
-  <w16cid:commentId w16cid:paraId="78F26249" w16cid:durableId="226AEED0"/>
-  <w16cid:commentId w16cid:paraId="05B173B9" w16cid:durableId="226AEED1"/>
-  <w16cid:commentId w16cid:paraId="03B13496" w16cid:durableId="226AEED2"/>
+  <w16cid:commentId w16cid:paraId="7B55B237" w16cid:durableId="226E8EE8"/>
   <w16cid:commentId w16cid:paraId="403B10B2" w16cid:durableId="226AEED3"/>
   <w16cid:commentId w16cid:paraId="34FC4AF7" w16cid:durableId="226AEED4"/>
   <w16cid:commentId w16cid:paraId="4DD4B873" w16cid:durableId="226AEED5"/>
@@ -6660,7 +6771,7 @@
       <w:lvlText w:val="-"/>
       <w:lvlJc w:val="left"/>
       <w:pPr>
-        <w:ind w:left="720" w:hanging="360"/>
+        <w:ind w:left="1440" w:hanging="360"/>
       </w:pPr>
       <w:rPr>
         <w:u w:val="none"/>
@@ -6672,7 +6783,7 @@
       <w:lvlText w:val="-"/>
       <w:lvlJc w:val="left"/>
       <w:pPr>
-        <w:ind w:left="1440" w:hanging="360"/>
+        <w:ind w:left="2160" w:hanging="360"/>
       </w:pPr>
       <w:rPr>
         <w:u w:val="none"/>
@@ -6684,7 +6795,7 @@
       <w:lvlText w:val="-"/>
       <w:lvlJc w:val="left"/>
       <w:pPr>
-        <w:ind w:left="2160" w:hanging="360"/>
+        <w:ind w:left="2880" w:hanging="360"/>
       </w:pPr>
       <w:rPr>
         <w:u w:val="none"/>
@@ -6696,7 +6807,7 @@
       <w:lvlText w:val="-"/>
       <w:lvlJc w:val="left"/>
       <w:pPr>
-        <w:ind w:left="2880" w:hanging="360"/>
+        <w:ind w:left="3600" w:hanging="360"/>
       </w:pPr>
       <w:rPr>
         <w:u w:val="none"/>
@@ -6708,7 +6819,7 @@
       <w:lvlText w:val="-"/>
       <w:lvlJc w:val="left"/>
       <w:pPr>
-        <w:ind w:left="3600" w:hanging="360"/>
+        <w:ind w:left="4320" w:hanging="360"/>
       </w:pPr>
       <w:rPr>
         <w:u w:val="none"/>
@@ -6720,7 +6831,7 @@
       <w:lvlText w:val="-"/>
       <w:lvlJc w:val="left"/>
       <w:pPr>
-        <w:ind w:left="4320" w:hanging="360"/>
+        <w:ind w:left="5040" w:hanging="360"/>
       </w:pPr>
       <w:rPr>
         <w:u w:val="none"/>
@@ -6732,7 +6843,7 @@
       <w:lvlText w:val="-"/>
       <w:lvlJc w:val="left"/>
       <w:pPr>
-        <w:ind w:left="5040" w:hanging="360"/>
+        <w:ind w:left="5760" w:hanging="360"/>
       </w:pPr>
       <w:rPr>
         <w:u w:val="none"/>
@@ -6744,7 +6855,7 @@
       <w:lvlText w:val="-"/>
       <w:lvlJc w:val="left"/>
       <w:pPr>
-        <w:ind w:left="5760" w:hanging="360"/>
+        <w:ind w:left="6480" w:hanging="360"/>
       </w:pPr>
       <w:rPr>
         <w:u w:val="none"/>
@@ -6756,7 +6867,7 @@
       <w:lvlText w:val="-"/>
       <w:lvlJc w:val="left"/>
       <w:pPr>
-        <w:ind w:left="6480" w:hanging="360"/>
+        <w:ind w:left="7200" w:hanging="360"/>
       </w:pPr>
       <w:rPr>
         <w:u w:val="none"/>
@@ -6928,6 +7039,14 @@
     <w:abstractNumId w:val="0"/>
   </w:num>
 </w:numbering>
+</file>
+
+<file path=word/people.xml><?xml version="1.0" encoding="utf-8"?>
+<w15:people xmlns:wpc="http://schemas.microsoft.com/office/word/2010/wordprocessingCanvas" xmlns:cx="http://schemas.microsoft.com/office/drawing/2014/chartex" xmlns:cx1="http://schemas.microsoft.com/office/drawing/2015/9/8/chartex" xmlns:cx2="http://schemas.microsoft.com/office/drawing/2015/10/21/chartex" xmlns:cx3="http://schemas.microsoft.com/office/drawing/2016/5/9/chartex" xmlns:cx4="http://schemas.microsoft.com/office/drawing/2016/5/10/chartex" xmlns:cx5="http://schemas.microsoft.com/office/drawing/2016/5/11/chartex" xmlns:cx6="http://schemas.microsoft.com/office/drawing/2016/5/12/chartex" xmlns:cx7="http://schemas.microsoft.com/office/drawing/2016/5/13/chartex" xmlns:cx8="http://schemas.microsoft.com/office/drawing/2016/5/14/chartex" xmlns:mc="http://schemas.openxmlformats.org/markup-compatibility/2006" xmlns:aink="http://schemas.microsoft.com/office/drawing/2016/ink" xmlns:am3d="http://schemas.microsoft.com/office/drawing/2017/model3d" xmlns:o="urn:schemas-microsoft-com:office:office" xmlns:r="http://schemas.openxmlformats.org/officeDocument/2006/relationships" xmlns:m="http://schemas.openxmlformats.org/officeDocument/2006/math" xmlns:v="urn:schemas-microsoft-com:vml" xmlns:wp14="http://schemas.microsoft.com/office/word/2010/wordprocessingDrawing" xmlns:wp="http://schemas.openxmlformats.org/drawingml/2006/wordprocessingDrawing" xmlns:w10="urn:schemas-microsoft-com:office:word" xmlns:w="http://schemas.openxmlformats.org/wordprocessingml/2006/main" xmlns:w14="http://schemas.microsoft.com/office/word/2010/wordml" xmlns:w15="http://schemas.microsoft.com/office/word/2012/wordml" xmlns:w16cex="http://schemas.microsoft.com/office/word/2018/wordml/cex" xmlns:w16cid="http://schemas.microsoft.com/office/word/2016/wordml/cid" xmlns:w16="http://schemas.microsoft.com/office/word/2018/wordml" xmlns:w16se="http://schemas.microsoft.com/office/word/2015/wordml/symex" xmlns:wpg="http://schemas.microsoft.com/office/word/2010/wordprocessingGroup" xmlns:wpi="http://schemas.microsoft.com/office/word/2010/wordprocessingInk" xmlns:wne="http://schemas.microsoft.com/office/word/2006/wordml" xmlns:wps="http://schemas.microsoft.com/office/word/2010/wordprocessingShape" mc:Ignorable="w14 w15 w16se w16cid w16 w16cex wp14">
+  <w15:person w15:author="TRINH THU HAI 20184255">
+    <w15:presenceInfo w15:providerId="AD" w15:userId="S::hai.tt184255@sis.hust.edu.vn::7be2a7d5-6ded-4293-9be0-380eb1b76021"/>
+  </w15:person>
+</w15:people>
 </file>
 
 <file path=word/styles.xml><?xml version="1.0" encoding="utf-8"?>
@@ -7582,6 +7701,45 @@
       <w:szCs w:val="18"/>
     </w:rPr>
   </w:style>
+  <w:style w:type="paragraph" w:styleId="CommentSubject">
+    <w:name w:val="annotation subject"/>
+    <w:basedOn w:val="CommentText"/>
+    <w:next w:val="CommentText"/>
+    <w:link w:val="CommentSubjectChar"/>
+    <w:uiPriority w:val="99"/>
+    <w:semiHidden/>
+    <w:unhideWhenUsed/>
+    <w:rsid w:val="001B4585"/>
+    <w:rPr>
+      <w:b/>
+      <w:bCs/>
+    </w:rPr>
+  </w:style>
+  <w:style w:type="character" w:customStyle="1" w:styleId="CommentSubjectChar">
+    <w:name w:val="Comment Subject Char"/>
+    <w:basedOn w:val="CommentTextChar"/>
+    <w:link w:val="CommentSubject"/>
+    <w:uiPriority w:val="99"/>
+    <w:semiHidden/>
+    <w:rsid w:val="001B4585"/>
+    <w:rPr>
+      <w:b/>
+      <w:bCs/>
+      <w:sz w:val="20"/>
+      <w:szCs w:val="20"/>
+    </w:rPr>
+  </w:style>
+  <w:style w:type="paragraph" w:styleId="ListParagraph">
+    <w:name w:val="List Paragraph"/>
+    <w:basedOn w:val="Normal"/>
+    <w:uiPriority w:val="34"/>
+    <w:qFormat/>
+    <w:rsid w:val="0000140C"/>
+    <w:pPr>
+      <w:ind w:left="720"/>
+      <w:contextualSpacing/>
+    </w:pPr>
+  </w:style>
 </w:styles>
 </file>
 

</xml_diff>